<commit_message>
Actualización de la documentación. Falta modificar las descripciones de las columnas para las tablas en la capa bronze
</commit_message>
<xml_diff>
--- a/Documentacion/Proyecto Final. E-Commerce Brazil.docx
+++ b/Documentacion/Proyecto Final. E-Commerce Brazil.docx
@@ -1950,14 +1950,14 @@
         </w:tblCellMar>
       </w:tblPr>
       <w:tblGrid>
-        <w:gridCol w:w="4819"/>
+        <w:gridCol w:w="4818"/>
         <w:gridCol w:w="4819"/>
       </w:tblGrid>
       <w:tr>
         <w:trPr/>
         <w:tc>
           <w:tcPr>
-            <w:tcW w:w="4819" w:type="dxa"/>
+            <w:tcW w:w="4818" w:type="dxa"/>
             <w:tcBorders>
               <w:top w:val="single" w:sz="4" w:space="0" w:color="000000"/>
               <w:left w:val="single" w:sz="4" w:space="0" w:color="000000"/>
@@ -1966,7 +1966,7 @@
           </w:tcPr>
           <w:p>
             <w:pPr>
-              <w:pStyle w:val="Contenidodelatabla"/>
+              <w:pStyle w:val="Contenidodelatablauser"/>
               <w:bidi w:val="0"/>
               <w:jc w:val="left"/>
               <w:rPr/>
@@ -1989,7 +1989,7 @@
           </w:tcPr>
           <w:p>
             <w:pPr>
-              <w:pStyle w:val="Contenidodelatabla"/>
+              <w:pStyle w:val="Contenidodelatablauser"/>
               <w:bidi w:val="0"/>
               <w:jc w:val="left"/>
               <w:rPr/>
@@ -2005,15 +2005,15 @@
         <w:trPr/>
         <w:tc>
           <w:tcPr>
-            <w:tcW w:w="4819" w:type="dxa"/>
-            <w:tcBorders>
-              <w:left w:val="single" w:sz="4" w:space="0" w:color="000000"/>
-              <w:bottom w:val="single" w:sz="4" w:space="0" w:color="000000"/>
-            </w:tcBorders>
-          </w:tcPr>
-          <w:p>
-            <w:pPr>
-              <w:pStyle w:val="Contenidodelatabla"/>
+            <w:tcW w:w="4818" w:type="dxa"/>
+            <w:tcBorders>
+              <w:left w:val="single" w:sz="4" w:space="0" w:color="000000"/>
+              <w:bottom w:val="single" w:sz="4" w:space="0" w:color="000000"/>
+            </w:tcBorders>
+          </w:tcPr>
+          <w:p>
+            <w:pPr>
+              <w:pStyle w:val="Contenidodelatablauser"/>
               <w:bidi w:val="0"/>
               <w:jc w:val="left"/>
               <w:rPr/>
@@ -2035,7 +2035,7 @@
           </w:tcPr>
           <w:p>
             <w:pPr>
-              <w:pStyle w:val="Contenidodelatabla"/>
+              <w:pStyle w:val="Contenidodelatablauser"/>
               <w:bidi w:val="0"/>
               <w:jc w:val="left"/>
               <w:rPr/>
@@ -2078,15 +2078,15 @@
         <w:trPr/>
         <w:tc>
           <w:tcPr>
-            <w:tcW w:w="4819" w:type="dxa"/>
-            <w:tcBorders>
-              <w:left w:val="single" w:sz="4" w:space="0" w:color="000000"/>
-              <w:bottom w:val="single" w:sz="4" w:space="0" w:color="000000"/>
-            </w:tcBorders>
-          </w:tcPr>
-          <w:p>
-            <w:pPr>
-              <w:pStyle w:val="Contenidodelatabla"/>
+            <w:tcW w:w="4818" w:type="dxa"/>
+            <w:tcBorders>
+              <w:left w:val="single" w:sz="4" w:space="0" w:color="000000"/>
+              <w:bottom w:val="single" w:sz="4" w:space="0" w:color="000000"/>
+            </w:tcBorders>
+          </w:tcPr>
+          <w:p>
+            <w:pPr>
+              <w:pStyle w:val="Contenidodelatablauser"/>
               <w:bidi w:val="0"/>
               <w:jc w:val="left"/>
               <w:rPr/>
@@ -2108,7 +2108,7 @@
           </w:tcPr>
           <w:p>
             <w:pPr>
-              <w:pStyle w:val="Contenidodelatabla"/>
+              <w:pStyle w:val="Contenidodelatablauser"/>
               <w:bidi w:val="0"/>
               <w:jc w:val="left"/>
               <w:rPr/>
@@ -2124,15 +2124,15 @@
         <w:trPr/>
         <w:tc>
           <w:tcPr>
-            <w:tcW w:w="4819" w:type="dxa"/>
-            <w:tcBorders>
-              <w:left w:val="single" w:sz="4" w:space="0" w:color="000000"/>
-              <w:bottom w:val="single" w:sz="4" w:space="0" w:color="000000"/>
-            </w:tcBorders>
-          </w:tcPr>
-          <w:p>
-            <w:pPr>
-              <w:pStyle w:val="Contenidodelatabla"/>
+            <w:tcW w:w="4818" w:type="dxa"/>
+            <w:tcBorders>
+              <w:left w:val="single" w:sz="4" w:space="0" w:color="000000"/>
+              <w:bottom w:val="single" w:sz="4" w:space="0" w:color="000000"/>
+            </w:tcBorders>
+          </w:tcPr>
+          <w:p>
+            <w:pPr>
+              <w:pStyle w:val="Contenidodelatablauser"/>
               <w:bidi w:val="0"/>
               <w:jc w:val="left"/>
               <w:rPr/>
@@ -2154,7 +2154,7 @@
           </w:tcPr>
           <w:p>
             <w:pPr>
-              <w:pStyle w:val="Contenidodelatabla"/>
+              <w:pStyle w:val="Contenidodelatablauser"/>
               <w:bidi w:val="0"/>
               <w:jc w:val="left"/>
               <w:rPr/>
@@ -2170,15 +2170,15 @@
         <w:trPr/>
         <w:tc>
           <w:tcPr>
-            <w:tcW w:w="4819" w:type="dxa"/>
-            <w:tcBorders>
-              <w:left w:val="single" w:sz="4" w:space="0" w:color="000000"/>
-              <w:bottom w:val="single" w:sz="4" w:space="0" w:color="000000"/>
-            </w:tcBorders>
-          </w:tcPr>
-          <w:p>
-            <w:pPr>
-              <w:pStyle w:val="Contenidodelatabla"/>
+            <w:tcW w:w="4818" w:type="dxa"/>
+            <w:tcBorders>
+              <w:left w:val="single" w:sz="4" w:space="0" w:color="000000"/>
+              <w:bottom w:val="single" w:sz="4" w:space="0" w:color="000000"/>
+            </w:tcBorders>
+          </w:tcPr>
+          <w:p>
+            <w:pPr>
+              <w:pStyle w:val="Contenidodelatablauser"/>
               <w:bidi w:val="0"/>
               <w:jc w:val="left"/>
               <w:rPr/>
@@ -2200,7 +2200,7 @@
           </w:tcPr>
           <w:p>
             <w:pPr>
-              <w:pStyle w:val="Contenidodelatabla"/>
+              <w:pStyle w:val="Contenidodelatablauser"/>
               <w:bidi w:val="0"/>
               <w:jc w:val="left"/>
               <w:rPr/>
@@ -2216,15 +2216,15 @@
         <w:trPr/>
         <w:tc>
           <w:tcPr>
-            <w:tcW w:w="4819" w:type="dxa"/>
-            <w:tcBorders>
-              <w:left w:val="single" w:sz="4" w:space="0" w:color="000000"/>
-              <w:bottom w:val="single" w:sz="4" w:space="0" w:color="000000"/>
-            </w:tcBorders>
-          </w:tcPr>
-          <w:p>
-            <w:pPr>
-              <w:pStyle w:val="Contenidodelatabla"/>
+            <w:tcW w:w="4818" w:type="dxa"/>
+            <w:tcBorders>
+              <w:left w:val="single" w:sz="4" w:space="0" w:color="000000"/>
+              <w:bottom w:val="single" w:sz="4" w:space="0" w:color="000000"/>
+            </w:tcBorders>
+          </w:tcPr>
+          <w:p>
+            <w:pPr>
+              <w:pStyle w:val="Contenidodelatablauser"/>
               <w:bidi w:val="0"/>
               <w:jc w:val="left"/>
               <w:rPr/>
@@ -2246,7 +2246,7 @@
           </w:tcPr>
           <w:p>
             <w:pPr>
-              <w:pStyle w:val="Contenidodelatabla"/>
+              <w:pStyle w:val="Contenidodelatablauser"/>
               <w:bidi w:val="0"/>
               <w:jc w:val="left"/>
               <w:rPr/>
@@ -2374,6 +2374,7 @@
       <w:pPr>
         <w:pStyle w:val="Heading2"/>
         <w:bidi w:val="0"/>
+        <w:ind w:hanging="0" w:left="0"/>
         <w:jc w:val="left"/>
         <w:rPr>
           <w:rFonts w:ascii="Inter;sans-serif" w:hAnsi="Inter;sans-serif"/>
@@ -2486,14 +2487,14 @@
         </w:tblCellMar>
       </w:tblPr>
       <w:tblGrid>
-        <w:gridCol w:w="4819"/>
+        <w:gridCol w:w="4818"/>
         <w:gridCol w:w="4819"/>
       </w:tblGrid>
       <w:tr>
         <w:trPr/>
         <w:tc>
           <w:tcPr>
-            <w:tcW w:w="4819" w:type="dxa"/>
+            <w:tcW w:w="4818" w:type="dxa"/>
             <w:tcBorders>
               <w:top w:val="single" w:sz="4" w:space="0" w:color="000000"/>
               <w:left w:val="single" w:sz="4" w:space="0" w:color="000000"/>
@@ -2502,7 +2503,7 @@
           </w:tcPr>
           <w:p>
             <w:pPr>
-              <w:pStyle w:val="Contenidodelatabla"/>
+              <w:pStyle w:val="Contenidodelatablauser"/>
               <w:bidi w:val="0"/>
               <w:jc w:val="left"/>
               <w:rPr/>
@@ -2525,7 +2526,7 @@
           </w:tcPr>
           <w:p>
             <w:pPr>
-              <w:pStyle w:val="Contenidodelatabla"/>
+              <w:pStyle w:val="Contenidodelatablauser"/>
               <w:bidi w:val="0"/>
               <w:jc w:val="left"/>
               <w:rPr/>
@@ -2541,26 +2542,22 @@
         <w:trPr/>
         <w:tc>
           <w:tcPr>
-            <w:tcW w:w="4819" w:type="dxa"/>
-            <w:tcBorders>
-              <w:left w:val="single" w:sz="4" w:space="0" w:color="000000"/>
-              <w:bottom w:val="single" w:sz="4" w:space="0" w:color="000000"/>
-            </w:tcBorders>
-          </w:tcPr>
-          <w:p>
-            <w:pPr>
-              <w:pStyle w:val="Contenidodelatabla"/>
+            <w:tcW w:w="4818" w:type="dxa"/>
+            <w:tcBorders>
+              <w:left w:val="single" w:sz="4" w:space="0" w:color="000000"/>
+              <w:bottom w:val="single" w:sz="4" w:space="0" w:color="000000"/>
+            </w:tcBorders>
+          </w:tcPr>
+          <w:p>
+            <w:pPr>
+              <w:pStyle w:val="Contenidodelatablauser"/>
               <w:bidi w:val="0"/>
               <w:jc w:val="left"/>
               <w:rPr/>
             </w:pPr>
             <w:r>
               <w:rPr/>
-              <w:t>geolocation_zip_code</w:t>
-            </w:r>
-            <w:r>
-              <w:rPr/>
-              <w:t>_prefix</w:t>
+              <w:t>geolocation_zip_code_prefix</w:t>
             </w:r>
           </w:p>
         </w:tc>
@@ -2575,7 +2572,7 @@
           </w:tcPr>
           <w:p>
             <w:pPr>
-              <w:pStyle w:val="Contenidodelatabla"/>
+              <w:pStyle w:val="Contenidodelatablauser"/>
               <w:bidi w:val="0"/>
               <w:jc w:val="left"/>
               <w:rPr/>
@@ -2591,15 +2588,15 @@
         <w:trPr/>
         <w:tc>
           <w:tcPr>
-            <w:tcW w:w="4819" w:type="dxa"/>
-            <w:tcBorders>
-              <w:left w:val="single" w:sz="4" w:space="0" w:color="000000"/>
-              <w:bottom w:val="single" w:sz="4" w:space="0" w:color="000000"/>
-            </w:tcBorders>
-          </w:tcPr>
-          <w:p>
-            <w:pPr>
-              <w:pStyle w:val="Contenidodelatabla"/>
+            <w:tcW w:w="4818" w:type="dxa"/>
+            <w:tcBorders>
+              <w:left w:val="single" w:sz="4" w:space="0" w:color="000000"/>
+              <w:bottom w:val="single" w:sz="4" w:space="0" w:color="000000"/>
+            </w:tcBorders>
+          </w:tcPr>
+          <w:p>
+            <w:pPr>
+              <w:pStyle w:val="Contenidodelatablauser"/>
               <w:bidi w:val="0"/>
               <w:jc w:val="left"/>
               <w:rPr/>
@@ -2621,7 +2618,7 @@
           </w:tcPr>
           <w:p>
             <w:pPr>
-              <w:pStyle w:val="Contenidodelatabla"/>
+              <w:pStyle w:val="Contenidodelatablauser"/>
               <w:bidi w:val="0"/>
               <w:jc w:val="left"/>
               <w:rPr/>
@@ -2637,15 +2634,15 @@
         <w:trPr/>
         <w:tc>
           <w:tcPr>
-            <w:tcW w:w="4819" w:type="dxa"/>
-            <w:tcBorders>
-              <w:left w:val="single" w:sz="4" w:space="0" w:color="000000"/>
-              <w:bottom w:val="single" w:sz="4" w:space="0" w:color="000000"/>
-            </w:tcBorders>
-          </w:tcPr>
-          <w:p>
-            <w:pPr>
-              <w:pStyle w:val="Contenidodelatabla"/>
+            <w:tcW w:w="4818" w:type="dxa"/>
+            <w:tcBorders>
+              <w:left w:val="single" w:sz="4" w:space="0" w:color="000000"/>
+              <w:bottom w:val="single" w:sz="4" w:space="0" w:color="000000"/>
+            </w:tcBorders>
+          </w:tcPr>
+          <w:p>
+            <w:pPr>
+              <w:pStyle w:val="Contenidodelatablauser"/>
               <w:bidi w:val="0"/>
               <w:jc w:val="left"/>
               <w:rPr/>
@@ -2667,7 +2664,7 @@
           </w:tcPr>
           <w:p>
             <w:pPr>
-              <w:pStyle w:val="Contenidodelatabla"/>
+              <w:pStyle w:val="Contenidodelatablauser"/>
               <w:bidi w:val="0"/>
               <w:jc w:val="left"/>
               <w:rPr/>
@@ -2683,15 +2680,15 @@
         <w:trPr/>
         <w:tc>
           <w:tcPr>
-            <w:tcW w:w="4819" w:type="dxa"/>
-            <w:tcBorders>
-              <w:left w:val="single" w:sz="4" w:space="0" w:color="000000"/>
-              <w:bottom w:val="single" w:sz="4" w:space="0" w:color="000000"/>
-            </w:tcBorders>
-          </w:tcPr>
-          <w:p>
-            <w:pPr>
-              <w:pStyle w:val="Contenidodelatabla"/>
+            <w:tcW w:w="4818" w:type="dxa"/>
+            <w:tcBorders>
+              <w:left w:val="single" w:sz="4" w:space="0" w:color="000000"/>
+              <w:bottom w:val="single" w:sz="4" w:space="0" w:color="000000"/>
+            </w:tcBorders>
+          </w:tcPr>
+          <w:p>
+            <w:pPr>
+              <w:pStyle w:val="Contenidodelatablauser"/>
               <w:bidi w:val="0"/>
               <w:jc w:val="left"/>
               <w:rPr/>
@@ -2713,7 +2710,7 @@
           </w:tcPr>
           <w:p>
             <w:pPr>
-              <w:pStyle w:val="Contenidodelatabla"/>
+              <w:pStyle w:val="Contenidodelatablauser"/>
               <w:bidi w:val="0"/>
               <w:jc w:val="left"/>
               <w:rPr/>
@@ -2729,15 +2726,15 @@
         <w:trPr/>
         <w:tc>
           <w:tcPr>
-            <w:tcW w:w="4819" w:type="dxa"/>
-            <w:tcBorders>
-              <w:left w:val="single" w:sz="4" w:space="0" w:color="000000"/>
-              <w:bottom w:val="single" w:sz="4" w:space="0" w:color="000000"/>
-            </w:tcBorders>
-          </w:tcPr>
-          <w:p>
-            <w:pPr>
-              <w:pStyle w:val="Contenidodelatabla"/>
+            <w:tcW w:w="4818" w:type="dxa"/>
+            <w:tcBorders>
+              <w:left w:val="single" w:sz="4" w:space="0" w:color="000000"/>
+              <w:bottom w:val="single" w:sz="4" w:space="0" w:color="000000"/>
+            </w:tcBorders>
+          </w:tcPr>
+          <w:p>
+            <w:pPr>
+              <w:pStyle w:val="Contenidodelatablauser"/>
               <w:bidi w:val="0"/>
               <w:jc w:val="left"/>
               <w:rPr/>
@@ -2759,7 +2756,7 @@
           </w:tcPr>
           <w:p>
             <w:pPr>
-              <w:pStyle w:val="Contenidodelatabla"/>
+              <w:pStyle w:val="Contenidodelatablauser"/>
               <w:bidi w:val="0"/>
               <w:jc w:val="left"/>
               <w:rPr/>
@@ -2953,6 +2950,7 @@
       <w:pPr>
         <w:pStyle w:val="Heading2"/>
         <w:bidi w:val="0"/>
+        <w:ind w:hanging="0" w:left="0"/>
         <w:jc w:val="left"/>
         <w:rPr>
           <w:rFonts w:ascii="Inter;sans-serif" w:hAnsi="Inter;sans-serif"/>
@@ -3060,7 +3058,7 @@
       </w:r>
       <w:r>
         <w:rPr>
-          <w:rStyle w:val="Textooriginal"/>
+          <w:rStyle w:val="Textooriginaluser"/>
           <w:rFonts w:ascii="Roboto Mono;monospace" w:hAnsi="Roboto Mono;monospace"/>
           <w:b w:val="false"/>
           <w:i w:val="false"/>
@@ -3125,7 +3123,7 @@
       </w:r>
       <w:r>
         <w:rPr>
-          <w:rStyle w:val="Textooriginal"/>
+          <w:rStyle w:val="Textooriginaluser"/>
           <w:rFonts w:ascii="Roboto Mono;monospace" w:hAnsi="Roboto Mono;monospace"/>
           <w:b w:val="false"/>
           <w:i w:val="false"/>
@@ -3178,7 +3176,7 @@
       </w:r>
       <w:r>
         <w:rPr>
-          <w:rStyle w:val="Textooriginal"/>
+          <w:rStyle w:val="Textooriginaluser"/>
           <w:rFonts w:ascii="Roboto Mono;monospace" w:hAnsi="Roboto Mono;monospace"/>
           <w:b w:val="false"/>
           <w:i w:val="false"/>
@@ -3266,7 +3264,7 @@
       </w:r>
       <w:r>
         <w:rPr>
-          <w:rStyle w:val="Textooriginal"/>
+          <w:rStyle w:val="Textooriginaluser"/>
           <w:rFonts w:ascii="Roboto Mono;monospace" w:hAnsi="Roboto Mono;monospace"/>
           <w:b w:val="false"/>
           <w:i w:val="false"/>
@@ -3305,14 +3303,14 @@
         </w:tblCellMar>
       </w:tblPr>
       <w:tblGrid>
-        <w:gridCol w:w="4819"/>
+        <w:gridCol w:w="4818"/>
         <w:gridCol w:w="4819"/>
       </w:tblGrid>
       <w:tr>
         <w:trPr/>
         <w:tc>
           <w:tcPr>
-            <w:tcW w:w="4819" w:type="dxa"/>
+            <w:tcW w:w="4818" w:type="dxa"/>
             <w:tcBorders>
               <w:top w:val="single" w:sz="4" w:space="0" w:color="000000"/>
               <w:left w:val="single" w:sz="4" w:space="0" w:color="000000"/>
@@ -3321,7 +3319,7 @@
           </w:tcPr>
           <w:p>
             <w:pPr>
-              <w:pStyle w:val="Contenidodelatabla"/>
+              <w:pStyle w:val="Contenidodelatablauser"/>
               <w:bidi w:val="0"/>
               <w:jc w:val="left"/>
               <w:rPr/>
@@ -3344,7 +3342,7 @@
           </w:tcPr>
           <w:p>
             <w:pPr>
-              <w:pStyle w:val="Contenidodelatabla"/>
+              <w:pStyle w:val="Contenidodelatablauser"/>
               <w:bidi w:val="0"/>
               <w:jc w:val="left"/>
               <w:rPr/>
@@ -3360,15 +3358,15 @@
         <w:trPr/>
         <w:tc>
           <w:tcPr>
-            <w:tcW w:w="4819" w:type="dxa"/>
-            <w:tcBorders>
-              <w:left w:val="single" w:sz="4" w:space="0" w:color="000000"/>
-              <w:bottom w:val="single" w:sz="4" w:space="0" w:color="000000"/>
-            </w:tcBorders>
-          </w:tcPr>
-          <w:p>
-            <w:pPr>
-              <w:pStyle w:val="Contenidodelatabla"/>
+            <w:tcW w:w="4818" w:type="dxa"/>
+            <w:tcBorders>
+              <w:left w:val="single" w:sz="4" w:space="0" w:color="000000"/>
+              <w:bottom w:val="single" w:sz="4" w:space="0" w:color="000000"/>
+            </w:tcBorders>
+          </w:tcPr>
+          <w:p>
+            <w:pPr>
+              <w:pStyle w:val="Contenidodelatablauser"/>
               <w:bidi w:val="0"/>
               <w:jc w:val="left"/>
               <w:rPr/>
@@ -3390,7 +3388,7 @@
           </w:tcPr>
           <w:p>
             <w:pPr>
-              <w:pStyle w:val="Contenidodelatabla"/>
+              <w:pStyle w:val="Contenidodelatablauser"/>
               <w:bidi w:val="0"/>
               <w:jc w:val="left"/>
               <w:rPr/>
@@ -3406,15 +3404,15 @@
         <w:trPr/>
         <w:tc>
           <w:tcPr>
-            <w:tcW w:w="4819" w:type="dxa"/>
-            <w:tcBorders>
-              <w:left w:val="single" w:sz="4" w:space="0" w:color="000000"/>
-              <w:bottom w:val="single" w:sz="4" w:space="0" w:color="000000"/>
-            </w:tcBorders>
-          </w:tcPr>
-          <w:p>
-            <w:pPr>
-              <w:pStyle w:val="Contenidodelatabla"/>
+            <w:tcW w:w="4818" w:type="dxa"/>
+            <w:tcBorders>
+              <w:left w:val="single" w:sz="4" w:space="0" w:color="000000"/>
+              <w:bottom w:val="single" w:sz="4" w:space="0" w:color="000000"/>
+            </w:tcBorders>
+          </w:tcPr>
+          <w:p>
+            <w:pPr>
+              <w:pStyle w:val="Contenidodelatablauser"/>
               <w:bidi w:val="0"/>
               <w:jc w:val="left"/>
               <w:rPr/>
@@ -3436,7 +3434,7 @@
           </w:tcPr>
           <w:p>
             <w:pPr>
-              <w:pStyle w:val="Contenidodelatabla"/>
+              <w:pStyle w:val="Contenidodelatablauser"/>
               <w:bidi w:val="0"/>
               <w:jc w:val="left"/>
               <w:rPr/>
@@ -3452,15 +3450,15 @@
         <w:trPr/>
         <w:tc>
           <w:tcPr>
-            <w:tcW w:w="4819" w:type="dxa"/>
-            <w:tcBorders>
-              <w:left w:val="single" w:sz="4" w:space="0" w:color="000000"/>
-              <w:bottom w:val="single" w:sz="4" w:space="0" w:color="000000"/>
-            </w:tcBorders>
-          </w:tcPr>
-          <w:p>
-            <w:pPr>
-              <w:pStyle w:val="Contenidodelatabla"/>
+            <w:tcW w:w="4818" w:type="dxa"/>
+            <w:tcBorders>
+              <w:left w:val="single" w:sz="4" w:space="0" w:color="000000"/>
+              <w:bottom w:val="single" w:sz="4" w:space="0" w:color="000000"/>
+            </w:tcBorders>
+          </w:tcPr>
+          <w:p>
+            <w:pPr>
+              <w:pStyle w:val="Contenidodelatablauser"/>
               <w:bidi w:val="0"/>
               <w:jc w:val="left"/>
               <w:rPr/>
@@ -3482,7 +3480,7 @@
           </w:tcPr>
           <w:p>
             <w:pPr>
-              <w:pStyle w:val="Contenidodelatabla"/>
+              <w:pStyle w:val="Contenidodelatablauser"/>
               <w:bidi w:val="0"/>
               <w:jc w:val="left"/>
               <w:rPr/>
@@ -3498,15 +3496,15 @@
         <w:trPr/>
         <w:tc>
           <w:tcPr>
-            <w:tcW w:w="4819" w:type="dxa"/>
-            <w:tcBorders>
-              <w:left w:val="single" w:sz="4" w:space="0" w:color="000000"/>
-              <w:bottom w:val="single" w:sz="4" w:space="0" w:color="000000"/>
-            </w:tcBorders>
-          </w:tcPr>
-          <w:p>
-            <w:pPr>
-              <w:pStyle w:val="Contenidodelatabla"/>
+            <w:tcW w:w="4818" w:type="dxa"/>
+            <w:tcBorders>
+              <w:left w:val="single" w:sz="4" w:space="0" w:color="000000"/>
+              <w:bottom w:val="single" w:sz="4" w:space="0" w:color="000000"/>
+            </w:tcBorders>
+          </w:tcPr>
+          <w:p>
+            <w:pPr>
+              <w:pStyle w:val="Contenidodelatablauser"/>
               <w:bidi w:val="0"/>
               <w:jc w:val="left"/>
               <w:rPr/>
@@ -3528,7 +3526,7 @@
           </w:tcPr>
           <w:p>
             <w:pPr>
-              <w:pStyle w:val="Contenidodelatabla"/>
+              <w:pStyle w:val="Contenidodelatablauser"/>
               <w:bidi w:val="0"/>
               <w:jc w:val="left"/>
               <w:rPr/>
@@ -3544,15 +3542,15 @@
         <w:trPr/>
         <w:tc>
           <w:tcPr>
-            <w:tcW w:w="4819" w:type="dxa"/>
-            <w:tcBorders>
-              <w:left w:val="single" w:sz="4" w:space="0" w:color="000000"/>
-              <w:bottom w:val="single" w:sz="4" w:space="0" w:color="000000"/>
-            </w:tcBorders>
-          </w:tcPr>
-          <w:p>
-            <w:pPr>
-              <w:pStyle w:val="Contenidodelatabla"/>
+            <w:tcW w:w="4818" w:type="dxa"/>
+            <w:tcBorders>
+              <w:left w:val="single" w:sz="4" w:space="0" w:color="000000"/>
+              <w:bottom w:val="single" w:sz="4" w:space="0" w:color="000000"/>
+            </w:tcBorders>
+          </w:tcPr>
+          <w:p>
+            <w:pPr>
+              <w:pStyle w:val="Contenidodelatablauser"/>
               <w:bidi w:val="0"/>
               <w:jc w:val="left"/>
               <w:rPr/>
@@ -3574,7 +3572,7 @@
           </w:tcPr>
           <w:p>
             <w:pPr>
-              <w:pStyle w:val="Contenidodelatabla"/>
+              <w:pStyle w:val="Contenidodelatablauser"/>
               <w:bidi w:val="0"/>
               <w:jc w:val="left"/>
               <w:rPr/>
@@ -3590,15 +3588,15 @@
         <w:trPr/>
         <w:tc>
           <w:tcPr>
-            <w:tcW w:w="4819" w:type="dxa"/>
-            <w:tcBorders>
-              <w:left w:val="single" w:sz="4" w:space="0" w:color="000000"/>
-              <w:bottom w:val="single" w:sz="4" w:space="0" w:color="000000"/>
-            </w:tcBorders>
-          </w:tcPr>
-          <w:p>
-            <w:pPr>
-              <w:pStyle w:val="Contenidodelatabla"/>
+            <w:tcW w:w="4818" w:type="dxa"/>
+            <w:tcBorders>
+              <w:left w:val="single" w:sz="4" w:space="0" w:color="000000"/>
+              <w:bottom w:val="single" w:sz="4" w:space="0" w:color="000000"/>
+            </w:tcBorders>
+          </w:tcPr>
+          <w:p>
+            <w:pPr>
+              <w:pStyle w:val="Contenidodelatablauser"/>
               <w:bidi w:val="0"/>
               <w:jc w:val="left"/>
               <w:rPr/>
@@ -3620,7 +3618,7 @@
           </w:tcPr>
           <w:p>
             <w:pPr>
-              <w:pStyle w:val="Contenidodelatabla"/>
+              <w:pStyle w:val="Contenidodelatablauser"/>
               <w:bidi w:val="0"/>
               <w:jc w:val="left"/>
               <w:rPr/>
@@ -3638,15 +3636,15 @@
         </w:trPr>
         <w:tc>
           <w:tcPr>
-            <w:tcW w:w="4819" w:type="dxa"/>
-            <w:tcBorders>
-              <w:left w:val="single" w:sz="4" w:space="0" w:color="000000"/>
-              <w:bottom w:val="single" w:sz="4" w:space="0" w:color="000000"/>
-            </w:tcBorders>
-          </w:tcPr>
-          <w:p>
-            <w:pPr>
-              <w:pStyle w:val="Contenidodelatabla"/>
+            <w:tcW w:w="4818" w:type="dxa"/>
+            <w:tcBorders>
+              <w:left w:val="single" w:sz="4" w:space="0" w:color="000000"/>
+              <w:bottom w:val="single" w:sz="4" w:space="0" w:color="000000"/>
+            </w:tcBorders>
+          </w:tcPr>
+          <w:p>
+            <w:pPr>
+              <w:pStyle w:val="Contenidodelatablauser"/>
               <w:bidi w:val="0"/>
               <w:jc w:val="left"/>
               <w:rPr/>
@@ -3668,7 +3666,7 @@
           </w:tcPr>
           <w:p>
             <w:pPr>
-              <w:pStyle w:val="Contenidodelatabla"/>
+              <w:pStyle w:val="Contenidodelatablauser"/>
               <w:bidi w:val="0"/>
               <w:jc w:val="left"/>
               <w:rPr/>
@@ -4104,6 +4102,7 @@
       <w:pPr>
         <w:pStyle w:val="Heading2"/>
         <w:bidi w:val="0"/>
+        <w:ind w:hanging="0" w:left="0"/>
         <w:jc w:val="left"/>
         <w:rPr>
           <w:rFonts w:ascii="Inter;sans-serif" w:hAnsi="Inter;sans-serif"/>
@@ -4216,14 +4215,14 @@
         </w:tblCellMar>
       </w:tblPr>
       <w:tblGrid>
-        <w:gridCol w:w="4819"/>
+        <w:gridCol w:w="4818"/>
         <w:gridCol w:w="4819"/>
       </w:tblGrid>
       <w:tr>
         <w:trPr/>
         <w:tc>
           <w:tcPr>
-            <w:tcW w:w="4819" w:type="dxa"/>
+            <w:tcW w:w="4818" w:type="dxa"/>
             <w:tcBorders>
               <w:top w:val="single" w:sz="4" w:space="0" w:color="000000"/>
               <w:left w:val="single" w:sz="4" w:space="0" w:color="000000"/>
@@ -4232,7 +4231,7 @@
           </w:tcPr>
           <w:p>
             <w:pPr>
-              <w:pStyle w:val="Contenidodelatabla"/>
+              <w:pStyle w:val="Contenidodelatablauser"/>
               <w:bidi w:val="0"/>
               <w:jc w:val="left"/>
               <w:rPr/>
@@ -4255,7 +4254,7 @@
           </w:tcPr>
           <w:p>
             <w:pPr>
-              <w:pStyle w:val="Contenidodelatabla"/>
+              <w:pStyle w:val="Contenidodelatablauser"/>
               <w:bidi w:val="0"/>
               <w:jc w:val="left"/>
               <w:rPr/>
@@ -4271,15 +4270,15 @@
         <w:trPr/>
         <w:tc>
           <w:tcPr>
-            <w:tcW w:w="4819" w:type="dxa"/>
-            <w:tcBorders>
-              <w:left w:val="single" w:sz="4" w:space="0" w:color="000000"/>
-              <w:bottom w:val="single" w:sz="4" w:space="0" w:color="000000"/>
-            </w:tcBorders>
-          </w:tcPr>
-          <w:p>
-            <w:pPr>
-              <w:pStyle w:val="Contenidodelatabla"/>
+            <w:tcW w:w="4818" w:type="dxa"/>
+            <w:tcBorders>
+              <w:left w:val="single" w:sz="4" w:space="0" w:color="000000"/>
+              <w:bottom w:val="single" w:sz="4" w:space="0" w:color="000000"/>
+            </w:tcBorders>
+          </w:tcPr>
+          <w:p>
+            <w:pPr>
+              <w:pStyle w:val="Contenidodelatablauser"/>
               <w:bidi w:val="0"/>
               <w:jc w:val="left"/>
               <w:rPr/>
@@ -4301,7 +4300,7 @@
           </w:tcPr>
           <w:p>
             <w:pPr>
-              <w:pStyle w:val="Contenidodelatabla"/>
+              <w:pStyle w:val="Contenidodelatablauser"/>
               <w:bidi w:val="0"/>
               <w:jc w:val="left"/>
               <w:rPr/>
@@ -4317,15 +4316,15 @@
         <w:trPr/>
         <w:tc>
           <w:tcPr>
-            <w:tcW w:w="4819" w:type="dxa"/>
-            <w:tcBorders>
-              <w:left w:val="single" w:sz="4" w:space="0" w:color="000000"/>
-              <w:bottom w:val="single" w:sz="4" w:space="0" w:color="000000"/>
-            </w:tcBorders>
-          </w:tcPr>
-          <w:p>
-            <w:pPr>
-              <w:pStyle w:val="Contenidodelatabla"/>
+            <w:tcW w:w="4818" w:type="dxa"/>
+            <w:tcBorders>
+              <w:left w:val="single" w:sz="4" w:space="0" w:color="000000"/>
+              <w:bottom w:val="single" w:sz="4" w:space="0" w:color="000000"/>
+            </w:tcBorders>
+          </w:tcPr>
+          <w:p>
+            <w:pPr>
+              <w:pStyle w:val="Contenidodelatablauser"/>
               <w:bidi w:val="0"/>
               <w:jc w:val="left"/>
               <w:rPr/>
@@ -4347,7 +4346,7 @@
           </w:tcPr>
           <w:p>
             <w:pPr>
-              <w:pStyle w:val="Contenidodelatabla"/>
+              <w:pStyle w:val="Contenidodelatablauser"/>
               <w:bidi w:val="0"/>
               <w:jc w:val="left"/>
               <w:rPr/>
@@ -4363,15 +4362,15 @@
         <w:trPr/>
         <w:tc>
           <w:tcPr>
-            <w:tcW w:w="4819" w:type="dxa"/>
-            <w:tcBorders>
-              <w:left w:val="single" w:sz="4" w:space="0" w:color="000000"/>
-              <w:bottom w:val="single" w:sz="4" w:space="0" w:color="000000"/>
-            </w:tcBorders>
-          </w:tcPr>
-          <w:p>
-            <w:pPr>
-              <w:pStyle w:val="Contenidodelatabla"/>
+            <w:tcW w:w="4818" w:type="dxa"/>
+            <w:tcBorders>
+              <w:left w:val="single" w:sz="4" w:space="0" w:color="000000"/>
+              <w:bottom w:val="single" w:sz="4" w:space="0" w:color="000000"/>
+            </w:tcBorders>
+          </w:tcPr>
+          <w:p>
+            <w:pPr>
+              <w:pStyle w:val="Contenidodelatablauser"/>
               <w:bidi w:val="0"/>
               <w:jc w:val="left"/>
               <w:rPr/>
@@ -4393,7 +4392,7 @@
           </w:tcPr>
           <w:p>
             <w:pPr>
-              <w:pStyle w:val="Contenidodelatabla"/>
+              <w:pStyle w:val="Contenidodelatablauser"/>
               <w:bidi w:val="0"/>
               <w:jc w:val="left"/>
               <w:rPr/>
@@ -4409,15 +4408,15 @@
         <w:trPr/>
         <w:tc>
           <w:tcPr>
-            <w:tcW w:w="4819" w:type="dxa"/>
-            <w:tcBorders>
-              <w:left w:val="single" w:sz="4" w:space="0" w:color="000000"/>
-              <w:bottom w:val="single" w:sz="4" w:space="0" w:color="000000"/>
-            </w:tcBorders>
-          </w:tcPr>
-          <w:p>
-            <w:pPr>
-              <w:pStyle w:val="Contenidodelatabla"/>
+            <w:tcW w:w="4818" w:type="dxa"/>
+            <w:tcBorders>
+              <w:left w:val="single" w:sz="4" w:space="0" w:color="000000"/>
+              <w:bottom w:val="single" w:sz="4" w:space="0" w:color="000000"/>
+            </w:tcBorders>
+          </w:tcPr>
+          <w:p>
+            <w:pPr>
+              <w:pStyle w:val="Contenidodelatablauser"/>
               <w:bidi w:val="0"/>
               <w:jc w:val="left"/>
               <w:rPr/>
@@ -4439,7 +4438,7 @@
           </w:tcPr>
           <w:p>
             <w:pPr>
-              <w:pStyle w:val="Contenidodelatabla"/>
+              <w:pStyle w:val="Contenidodelatablauser"/>
               <w:bidi w:val="0"/>
               <w:jc w:val="left"/>
               <w:rPr/>
@@ -4455,15 +4454,15 @@
         <w:trPr/>
         <w:tc>
           <w:tcPr>
-            <w:tcW w:w="4819" w:type="dxa"/>
-            <w:tcBorders>
-              <w:left w:val="single" w:sz="4" w:space="0" w:color="000000"/>
-              <w:bottom w:val="single" w:sz="4" w:space="0" w:color="000000"/>
-            </w:tcBorders>
-          </w:tcPr>
-          <w:p>
-            <w:pPr>
-              <w:pStyle w:val="Contenidodelatabla"/>
+            <w:tcW w:w="4818" w:type="dxa"/>
+            <w:tcBorders>
+              <w:left w:val="single" w:sz="4" w:space="0" w:color="000000"/>
+              <w:bottom w:val="single" w:sz="4" w:space="0" w:color="000000"/>
+            </w:tcBorders>
+          </w:tcPr>
+          <w:p>
+            <w:pPr>
+              <w:pStyle w:val="Contenidodelatablauser"/>
               <w:bidi w:val="0"/>
               <w:jc w:val="left"/>
               <w:rPr/>
@@ -4485,7 +4484,7 @@
           </w:tcPr>
           <w:p>
             <w:pPr>
-              <w:pStyle w:val="Contenidodelatabla"/>
+              <w:pStyle w:val="Contenidodelatablauser"/>
               <w:bidi w:val="0"/>
               <w:jc w:val="left"/>
               <w:rPr/>
@@ -4569,6 +4568,7 @@
       <w:pPr>
         <w:pStyle w:val="Heading2"/>
         <w:bidi w:val="0"/>
+        <w:ind w:hanging="0" w:left="0"/>
         <w:jc w:val="left"/>
         <w:rPr>
           <w:rFonts w:ascii="Inter;sans-serif" w:hAnsi="Inter;sans-serif"/>
@@ -4603,6 +4603,7 @@
       <w:pPr>
         <w:pStyle w:val="Heading2"/>
         <w:bidi w:val="0"/>
+        <w:ind w:hanging="0" w:left="0"/>
         <w:jc w:val="left"/>
         <w:rPr>
           <w:rFonts w:ascii="Inter;sans-serif" w:hAnsi="Inter;sans-serif"/>
@@ -4715,7 +4716,7 @@
         </w:tblCellMar>
       </w:tblPr>
       <w:tblGrid>
-        <w:gridCol w:w="4819"/>
+        <w:gridCol w:w="4818"/>
         <w:gridCol w:w="4819"/>
       </w:tblGrid>
       <w:tr>
@@ -4724,7 +4725,7 @@
         </w:trPr>
         <w:tc>
           <w:tcPr>
-            <w:tcW w:w="4819" w:type="dxa"/>
+            <w:tcW w:w="4818" w:type="dxa"/>
             <w:tcBorders>
               <w:top w:val="single" w:sz="4" w:space="0" w:color="000000"/>
               <w:left w:val="single" w:sz="4" w:space="0" w:color="000000"/>
@@ -4733,7 +4734,7 @@
           </w:tcPr>
           <w:p>
             <w:pPr>
-              <w:pStyle w:val="Contenidodelatabla"/>
+              <w:pStyle w:val="Contenidodelatablauser"/>
               <w:bidi w:val="0"/>
               <w:jc w:val="left"/>
               <w:rPr/>
@@ -4756,7 +4757,7 @@
           </w:tcPr>
           <w:p>
             <w:pPr>
-              <w:pStyle w:val="Contenidodelatabla"/>
+              <w:pStyle w:val="Contenidodelatablauser"/>
               <w:bidi w:val="0"/>
               <w:jc w:val="left"/>
               <w:rPr/>
@@ -4774,15 +4775,15 @@
         </w:trPr>
         <w:tc>
           <w:tcPr>
-            <w:tcW w:w="4819" w:type="dxa"/>
-            <w:tcBorders>
-              <w:left w:val="single" w:sz="4" w:space="0" w:color="000000"/>
-              <w:bottom w:val="single" w:sz="4" w:space="0" w:color="000000"/>
-            </w:tcBorders>
-          </w:tcPr>
-          <w:p>
-            <w:pPr>
-              <w:pStyle w:val="Contenidodelatabla"/>
+            <w:tcW w:w="4818" w:type="dxa"/>
+            <w:tcBorders>
+              <w:left w:val="single" w:sz="4" w:space="0" w:color="000000"/>
+              <w:bottom w:val="single" w:sz="4" w:space="0" w:color="000000"/>
+            </w:tcBorders>
+          </w:tcPr>
+          <w:p>
+            <w:pPr>
+              <w:pStyle w:val="Contenidodelatablauser"/>
               <w:bidi w:val="0"/>
               <w:jc w:val="left"/>
               <w:rPr/>
@@ -4804,7 +4805,7 @@
           </w:tcPr>
           <w:p>
             <w:pPr>
-              <w:pStyle w:val="Contenidodelatabla"/>
+              <w:pStyle w:val="Contenidodelatablauser"/>
               <w:bidi w:val="0"/>
               <w:jc w:val="left"/>
               <w:rPr/>
@@ -4822,15 +4823,15 @@
         </w:trPr>
         <w:tc>
           <w:tcPr>
-            <w:tcW w:w="4819" w:type="dxa"/>
-            <w:tcBorders>
-              <w:left w:val="single" w:sz="4" w:space="0" w:color="000000"/>
-              <w:bottom w:val="single" w:sz="4" w:space="0" w:color="000000"/>
-            </w:tcBorders>
-          </w:tcPr>
-          <w:p>
-            <w:pPr>
-              <w:pStyle w:val="Contenidodelatabla"/>
+            <w:tcW w:w="4818" w:type="dxa"/>
+            <w:tcBorders>
+              <w:left w:val="single" w:sz="4" w:space="0" w:color="000000"/>
+              <w:bottom w:val="single" w:sz="4" w:space="0" w:color="000000"/>
+            </w:tcBorders>
+          </w:tcPr>
+          <w:p>
+            <w:pPr>
+              <w:pStyle w:val="Contenidodelatablauser"/>
               <w:bidi w:val="0"/>
               <w:jc w:val="left"/>
               <w:rPr/>
@@ -4852,7 +4853,7 @@
           </w:tcPr>
           <w:p>
             <w:pPr>
-              <w:pStyle w:val="Contenidodelatabla"/>
+              <w:pStyle w:val="Contenidodelatablauser"/>
               <w:bidi w:val="0"/>
               <w:jc w:val="left"/>
               <w:rPr/>
@@ -4870,15 +4871,15 @@
         </w:trPr>
         <w:tc>
           <w:tcPr>
-            <w:tcW w:w="4819" w:type="dxa"/>
-            <w:tcBorders>
-              <w:left w:val="single" w:sz="4" w:space="0" w:color="000000"/>
-              <w:bottom w:val="single" w:sz="4" w:space="0" w:color="000000"/>
-            </w:tcBorders>
-          </w:tcPr>
-          <w:p>
-            <w:pPr>
-              <w:pStyle w:val="Contenidodelatabla"/>
+            <w:tcW w:w="4818" w:type="dxa"/>
+            <w:tcBorders>
+              <w:left w:val="single" w:sz="4" w:space="0" w:color="000000"/>
+              <w:bottom w:val="single" w:sz="4" w:space="0" w:color="000000"/>
+            </w:tcBorders>
+          </w:tcPr>
+          <w:p>
+            <w:pPr>
+              <w:pStyle w:val="Contenidodelatablauser"/>
               <w:bidi w:val="0"/>
               <w:jc w:val="left"/>
               <w:rPr/>
@@ -4900,7 +4901,7 @@
           </w:tcPr>
           <w:p>
             <w:pPr>
-              <w:pStyle w:val="Contenidodelatabla"/>
+              <w:pStyle w:val="Contenidodelatablauser"/>
               <w:bidi w:val="0"/>
               <w:jc w:val="left"/>
               <w:rPr/>
@@ -4918,15 +4919,15 @@
         </w:trPr>
         <w:tc>
           <w:tcPr>
-            <w:tcW w:w="4819" w:type="dxa"/>
-            <w:tcBorders>
-              <w:left w:val="single" w:sz="4" w:space="0" w:color="000000"/>
-              <w:bottom w:val="single" w:sz="4" w:space="0" w:color="000000"/>
-            </w:tcBorders>
-          </w:tcPr>
-          <w:p>
-            <w:pPr>
-              <w:pStyle w:val="Contenidodelatabla"/>
+            <w:tcW w:w="4818" w:type="dxa"/>
+            <w:tcBorders>
+              <w:left w:val="single" w:sz="4" w:space="0" w:color="000000"/>
+              <w:bottom w:val="single" w:sz="4" w:space="0" w:color="000000"/>
+            </w:tcBorders>
+          </w:tcPr>
+          <w:p>
+            <w:pPr>
+              <w:pStyle w:val="Contenidodelatablauser"/>
               <w:bidi w:val="0"/>
               <w:jc w:val="left"/>
               <w:rPr/>
@@ -4948,7 +4949,7 @@
           </w:tcPr>
           <w:p>
             <w:pPr>
-              <w:pStyle w:val="Contenidodelatabla"/>
+              <w:pStyle w:val="Contenidodelatablauser"/>
               <w:bidi w:val="0"/>
               <w:jc w:val="left"/>
               <w:rPr/>
@@ -4966,15 +4967,15 @@
         </w:trPr>
         <w:tc>
           <w:tcPr>
-            <w:tcW w:w="4819" w:type="dxa"/>
-            <w:tcBorders>
-              <w:left w:val="single" w:sz="4" w:space="0" w:color="000000"/>
-              <w:bottom w:val="single" w:sz="4" w:space="0" w:color="000000"/>
-            </w:tcBorders>
-          </w:tcPr>
-          <w:p>
-            <w:pPr>
-              <w:pStyle w:val="Contenidodelatabla"/>
+            <w:tcW w:w="4818" w:type="dxa"/>
+            <w:tcBorders>
+              <w:left w:val="single" w:sz="4" w:space="0" w:color="000000"/>
+              <w:bottom w:val="single" w:sz="4" w:space="0" w:color="000000"/>
+            </w:tcBorders>
+          </w:tcPr>
+          <w:p>
+            <w:pPr>
+              <w:pStyle w:val="Contenidodelatablauser"/>
               <w:bidi w:val="0"/>
               <w:jc w:val="left"/>
               <w:rPr/>
@@ -4996,7 +4997,7 @@
           </w:tcPr>
           <w:p>
             <w:pPr>
-              <w:pStyle w:val="Contenidodelatabla"/>
+              <w:pStyle w:val="Contenidodelatablauser"/>
               <w:bidi w:val="0"/>
               <w:jc w:val="left"/>
               <w:rPr/>
@@ -5014,15 +5015,15 @@
         </w:trPr>
         <w:tc>
           <w:tcPr>
-            <w:tcW w:w="4819" w:type="dxa"/>
-            <w:tcBorders>
-              <w:left w:val="single" w:sz="4" w:space="0" w:color="000000"/>
-              <w:bottom w:val="single" w:sz="4" w:space="0" w:color="000000"/>
-            </w:tcBorders>
-          </w:tcPr>
-          <w:p>
-            <w:pPr>
-              <w:pStyle w:val="Contenidodelatabla"/>
+            <w:tcW w:w="4818" w:type="dxa"/>
+            <w:tcBorders>
+              <w:left w:val="single" w:sz="4" w:space="0" w:color="000000"/>
+              <w:bottom w:val="single" w:sz="4" w:space="0" w:color="000000"/>
+            </w:tcBorders>
+          </w:tcPr>
+          <w:p>
+            <w:pPr>
+              <w:pStyle w:val="Contenidodelatablauser"/>
               <w:bidi w:val="0"/>
               <w:jc w:val="left"/>
               <w:rPr/>
@@ -5044,7 +5045,7 @@
           </w:tcPr>
           <w:p>
             <w:pPr>
-              <w:pStyle w:val="Contenidodelatabla"/>
+              <w:pStyle w:val="Contenidodelatablauser"/>
               <w:bidi w:val="0"/>
               <w:jc w:val="left"/>
               <w:rPr/>
@@ -5062,15 +5063,15 @@
         </w:trPr>
         <w:tc>
           <w:tcPr>
-            <w:tcW w:w="4819" w:type="dxa"/>
-            <w:tcBorders>
-              <w:left w:val="single" w:sz="4" w:space="0" w:color="000000"/>
-              <w:bottom w:val="single" w:sz="4" w:space="0" w:color="000000"/>
-            </w:tcBorders>
-          </w:tcPr>
-          <w:p>
-            <w:pPr>
-              <w:pStyle w:val="Contenidodelatabla"/>
+            <w:tcW w:w="4818" w:type="dxa"/>
+            <w:tcBorders>
+              <w:left w:val="single" w:sz="4" w:space="0" w:color="000000"/>
+              <w:bottom w:val="single" w:sz="4" w:space="0" w:color="000000"/>
+            </w:tcBorders>
+          </w:tcPr>
+          <w:p>
+            <w:pPr>
+              <w:pStyle w:val="Contenidodelatablauser"/>
               <w:bidi w:val="0"/>
               <w:jc w:val="left"/>
               <w:rPr/>
@@ -5092,7 +5093,7 @@
           </w:tcPr>
           <w:p>
             <w:pPr>
-              <w:pStyle w:val="Contenidodelatabla"/>
+              <w:pStyle w:val="Contenidodelatablauser"/>
               <w:bidi w:val="0"/>
               <w:jc w:val="left"/>
               <w:rPr/>
@@ -5275,6 +5276,7 @@
       <w:pPr>
         <w:pStyle w:val="Heading2"/>
         <w:bidi w:val="0"/>
+        <w:ind w:hanging="0" w:left="0"/>
         <w:jc w:val="left"/>
         <w:rPr>
           <w:rFonts w:ascii="Inter;sans-serif" w:hAnsi="Inter;sans-serif"/>
@@ -5387,14 +5389,14 @@
         </w:tblCellMar>
       </w:tblPr>
       <w:tblGrid>
-        <w:gridCol w:w="4819"/>
+        <w:gridCol w:w="4818"/>
         <w:gridCol w:w="4819"/>
       </w:tblGrid>
       <w:tr>
         <w:trPr/>
         <w:tc>
           <w:tcPr>
-            <w:tcW w:w="4819" w:type="dxa"/>
+            <w:tcW w:w="4818" w:type="dxa"/>
             <w:tcBorders>
               <w:top w:val="single" w:sz="4" w:space="0" w:color="000000"/>
               <w:left w:val="single" w:sz="4" w:space="0" w:color="000000"/>
@@ -5403,7 +5405,7 @@
           </w:tcPr>
           <w:p>
             <w:pPr>
-              <w:pStyle w:val="Contenidodelatabla"/>
+              <w:pStyle w:val="Contenidodelatablauser"/>
               <w:bidi w:val="0"/>
               <w:jc w:val="left"/>
               <w:rPr/>
@@ -5426,7 +5428,7 @@
           </w:tcPr>
           <w:p>
             <w:pPr>
-              <w:pStyle w:val="Contenidodelatabla"/>
+              <w:pStyle w:val="Contenidodelatablauser"/>
               <w:bidi w:val="0"/>
               <w:jc w:val="left"/>
               <w:rPr/>
@@ -5442,15 +5444,15 @@
         <w:trPr/>
         <w:tc>
           <w:tcPr>
-            <w:tcW w:w="4819" w:type="dxa"/>
-            <w:tcBorders>
-              <w:left w:val="single" w:sz="4" w:space="0" w:color="000000"/>
-              <w:bottom w:val="single" w:sz="4" w:space="0" w:color="000000"/>
-            </w:tcBorders>
-          </w:tcPr>
-          <w:p>
-            <w:pPr>
-              <w:pStyle w:val="Contenidodelatabla"/>
+            <w:tcW w:w="4818" w:type="dxa"/>
+            <w:tcBorders>
+              <w:left w:val="single" w:sz="4" w:space="0" w:color="000000"/>
+              <w:bottom w:val="single" w:sz="4" w:space="0" w:color="000000"/>
+            </w:tcBorders>
+          </w:tcPr>
+          <w:p>
+            <w:pPr>
+              <w:pStyle w:val="Contenidodelatablauser"/>
               <w:bidi w:val="0"/>
               <w:jc w:val="left"/>
               <w:rPr/>
@@ -5472,7 +5474,7 @@
           </w:tcPr>
           <w:p>
             <w:pPr>
-              <w:pStyle w:val="Contenidodelatabla"/>
+              <w:pStyle w:val="Contenidodelatablauser"/>
               <w:bidi w:val="0"/>
               <w:jc w:val="left"/>
               <w:rPr/>
@@ -5488,15 +5490,15 @@
         <w:trPr/>
         <w:tc>
           <w:tcPr>
-            <w:tcW w:w="4819" w:type="dxa"/>
-            <w:tcBorders>
-              <w:left w:val="single" w:sz="4" w:space="0" w:color="000000"/>
-              <w:bottom w:val="single" w:sz="4" w:space="0" w:color="000000"/>
-            </w:tcBorders>
-          </w:tcPr>
-          <w:p>
-            <w:pPr>
-              <w:pStyle w:val="Contenidodelatabla"/>
+            <w:tcW w:w="4818" w:type="dxa"/>
+            <w:tcBorders>
+              <w:left w:val="single" w:sz="4" w:space="0" w:color="000000"/>
+              <w:bottom w:val="single" w:sz="4" w:space="0" w:color="000000"/>
+            </w:tcBorders>
+          </w:tcPr>
+          <w:p>
+            <w:pPr>
+              <w:pStyle w:val="Contenidodelatablauser"/>
               <w:bidi w:val="0"/>
               <w:jc w:val="left"/>
               <w:rPr/>
@@ -5518,7 +5520,7 @@
           </w:tcPr>
           <w:p>
             <w:pPr>
-              <w:pStyle w:val="Contenidodelatabla"/>
+              <w:pStyle w:val="Contenidodelatablauser"/>
               <w:bidi w:val="0"/>
               <w:jc w:val="left"/>
               <w:rPr/>
@@ -5543,15 +5545,15 @@
         <w:trPr/>
         <w:tc>
           <w:tcPr>
-            <w:tcW w:w="4819" w:type="dxa"/>
-            <w:tcBorders>
-              <w:left w:val="single" w:sz="4" w:space="0" w:color="000000"/>
-              <w:bottom w:val="single" w:sz="4" w:space="0" w:color="000000"/>
-            </w:tcBorders>
-          </w:tcPr>
-          <w:p>
-            <w:pPr>
-              <w:pStyle w:val="Contenidodelatabla"/>
+            <w:tcW w:w="4818" w:type="dxa"/>
+            <w:tcBorders>
+              <w:left w:val="single" w:sz="4" w:space="0" w:color="000000"/>
+              <w:bottom w:val="single" w:sz="4" w:space="0" w:color="000000"/>
+            </w:tcBorders>
+          </w:tcPr>
+          <w:p>
+            <w:pPr>
+              <w:pStyle w:val="Contenidodelatablauser"/>
               <w:bidi w:val="0"/>
               <w:jc w:val="left"/>
               <w:rPr/>
@@ -5573,7 +5575,7 @@
           </w:tcPr>
           <w:p>
             <w:pPr>
-              <w:pStyle w:val="Contenidodelatabla"/>
+              <w:pStyle w:val="Contenidodelatablauser"/>
               <w:bidi w:val="0"/>
               <w:jc w:val="left"/>
               <w:rPr/>
@@ -5589,15 +5591,15 @@
         <w:trPr/>
         <w:tc>
           <w:tcPr>
-            <w:tcW w:w="4819" w:type="dxa"/>
-            <w:tcBorders>
-              <w:left w:val="single" w:sz="4" w:space="0" w:color="000000"/>
-              <w:bottom w:val="single" w:sz="4" w:space="0" w:color="000000"/>
-            </w:tcBorders>
-          </w:tcPr>
-          <w:p>
-            <w:pPr>
-              <w:pStyle w:val="Contenidodelatabla"/>
+            <w:tcW w:w="4818" w:type="dxa"/>
+            <w:tcBorders>
+              <w:left w:val="single" w:sz="4" w:space="0" w:color="000000"/>
+              <w:bottom w:val="single" w:sz="4" w:space="0" w:color="000000"/>
+            </w:tcBorders>
+          </w:tcPr>
+          <w:p>
+            <w:pPr>
+              <w:pStyle w:val="Contenidodelatablauser"/>
               <w:bidi w:val="0"/>
               <w:jc w:val="left"/>
               <w:rPr/>
@@ -5619,7 +5621,7 @@
           </w:tcPr>
           <w:p>
             <w:pPr>
-              <w:pStyle w:val="Contenidodelatabla"/>
+              <w:pStyle w:val="Contenidodelatablauser"/>
               <w:bidi w:val="0"/>
               <w:jc w:val="left"/>
               <w:rPr/>
@@ -5635,15 +5637,15 @@
         <w:trPr/>
         <w:tc>
           <w:tcPr>
-            <w:tcW w:w="4819" w:type="dxa"/>
-            <w:tcBorders>
-              <w:left w:val="single" w:sz="4" w:space="0" w:color="000000"/>
-              <w:bottom w:val="single" w:sz="4" w:space="0" w:color="000000"/>
-            </w:tcBorders>
-          </w:tcPr>
-          <w:p>
-            <w:pPr>
-              <w:pStyle w:val="Contenidodelatabla"/>
+            <w:tcW w:w="4818" w:type="dxa"/>
+            <w:tcBorders>
+              <w:left w:val="single" w:sz="4" w:space="0" w:color="000000"/>
+              <w:bottom w:val="single" w:sz="4" w:space="0" w:color="000000"/>
+            </w:tcBorders>
+          </w:tcPr>
+          <w:p>
+            <w:pPr>
+              <w:pStyle w:val="Contenidodelatablauser"/>
               <w:bidi w:val="0"/>
               <w:jc w:val="left"/>
               <w:rPr/>
@@ -5665,7 +5667,7 @@
           </w:tcPr>
           <w:p>
             <w:pPr>
-              <w:pStyle w:val="Contenidodelatabla"/>
+              <w:pStyle w:val="Contenidodelatablauser"/>
               <w:bidi w:val="0"/>
               <w:jc w:val="left"/>
               <w:rPr/>
@@ -5681,15 +5683,15 @@
         <w:trPr/>
         <w:tc>
           <w:tcPr>
-            <w:tcW w:w="4819" w:type="dxa"/>
-            <w:tcBorders>
-              <w:left w:val="single" w:sz="4" w:space="0" w:color="000000"/>
-              <w:bottom w:val="single" w:sz="4" w:space="0" w:color="000000"/>
-            </w:tcBorders>
-          </w:tcPr>
-          <w:p>
-            <w:pPr>
-              <w:pStyle w:val="Contenidodelatabla"/>
+            <w:tcW w:w="4818" w:type="dxa"/>
+            <w:tcBorders>
+              <w:left w:val="single" w:sz="4" w:space="0" w:color="000000"/>
+              <w:bottom w:val="single" w:sz="4" w:space="0" w:color="000000"/>
+            </w:tcBorders>
+          </w:tcPr>
+          <w:p>
+            <w:pPr>
+              <w:pStyle w:val="Contenidodelatablauser"/>
               <w:bidi w:val="0"/>
               <w:jc w:val="left"/>
               <w:rPr/>
@@ -5711,7 +5713,7 @@
           </w:tcPr>
           <w:p>
             <w:pPr>
-              <w:pStyle w:val="Contenidodelatabla"/>
+              <w:pStyle w:val="Contenidodelatablauser"/>
               <w:bidi w:val="0"/>
               <w:jc w:val="left"/>
               <w:rPr/>
@@ -5727,15 +5729,15 @@
         <w:trPr/>
         <w:tc>
           <w:tcPr>
-            <w:tcW w:w="4819" w:type="dxa"/>
-            <w:tcBorders>
-              <w:left w:val="single" w:sz="4" w:space="0" w:color="000000"/>
-              <w:bottom w:val="single" w:sz="4" w:space="0" w:color="000000"/>
-            </w:tcBorders>
-          </w:tcPr>
-          <w:p>
-            <w:pPr>
-              <w:pStyle w:val="Contenidodelatabla"/>
+            <w:tcW w:w="4818" w:type="dxa"/>
+            <w:tcBorders>
+              <w:left w:val="single" w:sz="4" w:space="0" w:color="000000"/>
+              <w:bottom w:val="single" w:sz="4" w:space="0" w:color="000000"/>
+            </w:tcBorders>
+          </w:tcPr>
+          <w:p>
+            <w:pPr>
+              <w:pStyle w:val="Contenidodelatablauser"/>
               <w:bidi w:val="0"/>
               <w:jc w:val="left"/>
               <w:rPr/>
@@ -5757,7 +5759,7 @@
           </w:tcPr>
           <w:p>
             <w:pPr>
-              <w:pStyle w:val="Contenidodelatabla"/>
+              <w:pStyle w:val="Contenidodelatablauser"/>
               <w:bidi w:val="0"/>
               <w:jc w:val="left"/>
               <w:rPr/>
@@ -5773,15 +5775,15 @@
         <w:trPr/>
         <w:tc>
           <w:tcPr>
-            <w:tcW w:w="4819" w:type="dxa"/>
-            <w:tcBorders>
-              <w:left w:val="single" w:sz="4" w:space="0" w:color="000000"/>
-              <w:bottom w:val="single" w:sz="4" w:space="0" w:color="000000"/>
-            </w:tcBorders>
-          </w:tcPr>
-          <w:p>
-            <w:pPr>
-              <w:pStyle w:val="Contenidodelatabla"/>
+            <w:tcW w:w="4818" w:type="dxa"/>
+            <w:tcBorders>
+              <w:left w:val="single" w:sz="4" w:space="0" w:color="000000"/>
+              <w:bottom w:val="single" w:sz="4" w:space="0" w:color="000000"/>
+            </w:tcBorders>
+          </w:tcPr>
+          <w:p>
+            <w:pPr>
+              <w:pStyle w:val="Contenidodelatablauser"/>
               <w:bidi w:val="0"/>
               <w:jc w:val="left"/>
               <w:rPr/>
@@ -5803,7 +5805,7 @@
           </w:tcPr>
           <w:p>
             <w:pPr>
-              <w:pStyle w:val="Contenidodelatabla"/>
+              <w:pStyle w:val="Contenidodelatablauser"/>
               <w:bidi w:val="0"/>
               <w:jc w:val="left"/>
               <w:rPr/>
@@ -6504,6 +6506,7 @@
       <w:pPr>
         <w:pStyle w:val="Heading2"/>
         <w:bidi w:val="0"/>
+        <w:ind w:hanging="0" w:left="0"/>
         <w:jc w:val="left"/>
         <w:rPr>
           <w:rFonts w:ascii="Inter;sans-serif" w:hAnsi="Inter;sans-serif"/>
@@ -6616,14 +6619,14 @@
         </w:tblCellMar>
       </w:tblPr>
       <w:tblGrid>
-        <w:gridCol w:w="4819"/>
+        <w:gridCol w:w="4818"/>
         <w:gridCol w:w="4819"/>
       </w:tblGrid>
       <w:tr>
         <w:trPr/>
         <w:tc>
           <w:tcPr>
-            <w:tcW w:w="4819" w:type="dxa"/>
+            <w:tcW w:w="4818" w:type="dxa"/>
             <w:tcBorders>
               <w:top w:val="single" w:sz="4" w:space="0" w:color="000000"/>
               <w:left w:val="single" w:sz="4" w:space="0" w:color="000000"/>
@@ -6632,7 +6635,7 @@
           </w:tcPr>
           <w:p>
             <w:pPr>
-              <w:pStyle w:val="Contenidodelatabla"/>
+              <w:pStyle w:val="Contenidodelatablauser"/>
               <w:bidi w:val="0"/>
               <w:jc w:val="left"/>
               <w:rPr/>
@@ -6655,7 +6658,7 @@
           </w:tcPr>
           <w:p>
             <w:pPr>
-              <w:pStyle w:val="Contenidodelatabla"/>
+              <w:pStyle w:val="Contenidodelatablauser"/>
               <w:bidi w:val="0"/>
               <w:jc w:val="left"/>
               <w:rPr/>
@@ -6671,15 +6674,15 @@
         <w:trPr/>
         <w:tc>
           <w:tcPr>
-            <w:tcW w:w="4819" w:type="dxa"/>
-            <w:tcBorders>
-              <w:left w:val="single" w:sz="4" w:space="0" w:color="000000"/>
-              <w:bottom w:val="single" w:sz="4" w:space="0" w:color="000000"/>
-            </w:tcBorders>
-          </w:tcPr>
-          <w:p>
-            <w:pPr>
-              <w:pStyle w:val="Contenidodelatabla"/>
+            <w:tcW w:w="4818" w:type="dxa"/>
+            <w:tcBorders>
+              <w:left w:val="single" w:sz="4" w:space="0" w:color="000000"/>
+              <w:bottom w:val="single" w:sz="4" w:space="0" w:color="000000"/>
+            </w:tcBorders>
+          </w:tcPr>
+          <w:p>
+            <w:pPr>
+              <w:pStyle w:val="Contenidodelatablauser"/>
               <w:bidi w:val="0"/>
               <w:jc w:val="left"/>
               <w:rPr/>
@@ -6701,7 +6704,7 @@
           </w:tcPr>
           <w:p>
             <w:pPr>
-              <w:pStyle w:val="Contenidodelatabla"/>
+              <w:pStyle w:val="Contenidodelatablauser"/>
               <w:bidi w:val="0"/>
               <w:jc w:val="left"/>
               <w:rPr/>
@@ -6717,15 +6720,15 @@
         <w:trPr/>
         <w:tc>
           <w:tcPr>
-            <w:tcW w:w="4819" w:type="dxa"/>
-            <w:tcBorders>
-              <w:left w:val="single" w:sz="4" w:space="0" w:color="000000"/>
-              <w:bottom w:val="single" w:sz="4" w:space="0" w:color="000000"/>
-            </w:tcBorders>
-          </w:tcPr>
-          <w:p>
-            <w:pPr>
-              <w:pStyle w:val="Contenidodelatabla"/>
+            <w:tcW w:w="4818" w:type="dxa"/>
+            <w:tcBorders>
+              <w:left w:val="single" w:sz="4" w:space="0" w:color="000000"/>
+              <w:bottom w:val="single" w:sz="4" w:space="0" w:color="000000"/>
+            </w:tcBorders>
+          </w:tcPr>
+          <w:p>
+            <w:pPr>
+              <w:pStyle w:val="Contenidodelatablauser"/>
               <w:bidi w:val="0"/>
               <w:jc w:val="left"/>
               <w:rPr/>
@@ -6747,7 +6750,7 @@
           </w:tcPr>
           <w:p>
             <w:pPr>
-              <w:pStyle w:val="Contenidodelatabla"/>
+              <w:pStyle w:val="Contenidodelatablauser"/>
               <w:bidi w:val="0"/>
               <w:jc w:val="left"/>
               <w:rPr/>
@@ -6763,15 +6766,15 @@
         <w:trPr/>
         <w:tc>
           <w:tcPr>
-            <w:tcW w:w="4819" w:type="dxa"/>
-            <w:tcBorders>
-              <w:left w:val="single" w:sz="4" w:space="0" w:color="000000"/>
-              <w:bottom w:val="single" w:sz="4" w:space="0" w:color="000000"/>
-            </w:tcBorders>
-          </w:tcPr>
-          <w:p>
-            <w:pPr>
-              <w:pStyle w:val="Contenidodelatabla"/>
+            <w:tcW w:w="4818" w:type="dxa"/>
+            <w:tcBorders>
+              <w:left w:val="single" w:sz="4" w:space="0" w:color="000000"/>
+              <w:bottom w:val="single" w:sz="4" w:space="0" w:color="000000"/>
+            </w:tcBorders>
+          </w:tcPr>
+          <w:p>
+            <w:pPr>
+              <w:pStyle w:val="Contenidodelatablauser"/>
               <w:bidi w:val="0"/>
               <w:jc w:val="left"/>
               <w:rPr/>
@@ -6793,7 +6796,7 @@
           </w:tcPr>
           <w:p>
             <w:pPr>
-              <w:pStyle w:val="Contenidodelatabla"/>
+              <w:pStyle w:val="Contenidodelatablauser"/>
               <w:bidi w:val="0"/>
               <w:jc w:val="left"/>
               <w:rPr/>
@@ -6809,15 +6812,15 @@
         <w:trPr/>
         <w:tc>
           <w:tcPr>
-            <w:tcW w:w="4819" w:type="dxa"/>
-            <w:tcBorders>
-              <w:left w:val="single" w:sz="4" w:space="0" w:color="000000"/>
-              <w:bottom w:val="single" w:sz="4" w:space="0" w:color="000000"/>
-            </w:tcBorders>
-          </w:tcPr>
-          <w:p>
-            <w:pPr>
-              <w:pStyle w:val="Contenidodelatabla"/>
+            <w:tcW w:w="4818" w:type="dxa"/>
+            <w:tcBorders>
+              <w:left w:val="single" w:sz="4" w:space="0" w:color="000000"/>
+              <w:bottom w:val="single" w:sz="4" w:space="0" w:color="000000"/>
+            </w:tcBorders>
+          </w:tcPr>
+          <w:p>
+            <w:pPr>
+              <w:pStyle w:val="Contenidodelatablauser"/>
               <w:bidi w:val="0"/>
               <w:jc w:val="left"/>
               <w:rPr/>
@@ -6839,7 +6842,7 @@
           </w:tcPr>
           <w:p>
             <w:pPr>
-              <w:pStyle w:val="Contenidodelatabla"/>
+              <w:pStyle w:val="Contenidodelatablauser"/>
               <w:bidi w:val="0"/>
               <w:jc w:val="left"/>
               <w:rPr/>
@@ -6855,15 +6858,15 @@
         <w:trPr/>
         <w:tc>
           <w:tcPr>
-            <w:tcW w:w="4819" w:type="dxa"/>
-            <w:tcBorders>
-              <w:left w:val="single" w:sz="4" w:space="0" w:color="000000"/>
-              <w:bottom w:val="single" w:sz="4" w:space="0" w:color="000000"/>
-            </w:tcBorders>
-          </w:tcPr>
-          <w:p>
-            <w:pPr>
-              <w:pStyle w:val="Contenidodelatabla"/>
+            <w:tcW w:w="4818" w:type="dxa"/>
+            <w:tcBorders>
+              <w:left w:val="single" w:sz="4" w:space="0" w:color="000000"/>
+              <w:bottom w:val="single" w:sz="4" w:space="0" w:color="000000"/>
+            </w:tcBorders>
+          </w:tcPr>
+          <w:p>
+            <w:pPr>
+              <w:pStyle w:val="Contenidodelatablauser"/>
               <w:bidi w:val="0"/>
               <w:jc w:val="left"/>
               <w:rPr/>
@@ -6885,7 +6888,7 @@
           </w:tcPr>
           <w:p>
             <w:pPr>
-              <w:pStyle w:val="Contenidodelatabla"/>
+              <w:pStyle w:val="Contenidodelatablauser"/>
               <w:bidi w:val="0"/>
               <w:jc w:val="left"/>
               <w:rPr/>
@@ -6901,15 +6904,15 @@
         <w:trPr/>
         <w:tc>
           <w:tcPr>
-            <w:tcW w:w="4819" w:type="dxa"/>
-            <w:tcBorders>
-              <w:left w:val="single" w:sz="4" w:space="0" w:color="000000"/>
-              <w:bottom w:val="single" w:sz="4" w:space="0" w:color="000000"/>
-            </w:tcBorders>
-          </w:tcPr>
-          <w:p>
-            <w:pPr>
-              <w:pStyle w:val="Contenidodelatabla"/>
+            <w:tcW w:w="4818" w:type="dxa"/>
+            <w:tcBorders>
+              <w:left w:val="single" w:sz="4" w:space="0" w:color="000000"/>
+              <w:bottom w:val="single" w:sz="4" w:space="0" w:color="000000"/>
+            </w:tcBorders>
+          </w:tcPr>
+          <w:p>
+            <w:pPr>
+              <w:pStyle w:val="Contenidodelatablauser"/>
               <w:bidi w:val="0"/>
               <w:jc w:val="left"/>
               <w:rPr/>
@@ -6931,7 +6934,7 @@
           </w:tcPr>
           <w:p>
             <w:pPr>
-              <w:pStyle w:val="Contenidodelatabla"/>
+              <w:pStyle w:val="Contenidodelatablauser"/>
               <w:bidi w:val="0"/>
               <w:jc w:val="left"/>
               <w:rPr/>
@@ -6947,15 +6950,15 @@
         <w:trPr/>
         <w:tc>
           <w:tcPr>
-            <w:tcW w:w="4819" w:type="dxa"/>
-            <w:tcBorders>
-              <w:left w:val="single" w:sz="4" w:space="0" w:color="000000"/>
-              <w:bottom w:val="single" w:sz="4" w:space="0" w:color="000000"/>
-            </w:tcBorders>
-          </w:tcPr>
-          <w:p>
-            <w:pPr>
-              <w:pStyle w:val="Contenidodelatabla"/>
+            <w:tcW w:w="4818" w:type="dxa"/>
+            <w:tcBorders>
+              <w:left w:val="single" w:sz="4" w:space="0" w:color="000000"/>
+              <w:bottom w:val="single" w:sz="4" w:space="0" w:color="000000"/>
+            </w:tcBorders>
+          </w:tcPr>
+          <w:p>
+            <w:pPr>
+              <w:pStyle w:val="Contenidodelatablauser"/>
               <w:bidi w:val="0"/>
               <w:jc w:val="left"/>
               <w:rPr/>
@@ -6977,7 +6980,7 @@
           </w:tcPr>
           <w:p>
             <w:pPr>
-              <w:pStyle w:val="Contenidodelatabla"/>
+              <w:pStyle w:val="Contenidodelatablauser"/>
               <w:bidi w:val="0"/>
               <w:jc w:val="left"/>
               <w:rPr/>
@@ -6993,15 +6996,15 @@
         <w:trPr/>
         <w:tc>
           <w:tcPr>
-            <w:tcW w:w="4819" w:type="dxa"/>
-            <w:tcBorders>
-              <w:left w:val="single" w:sz="4" w:space="0" w:color="000000"/>
-              <w:bottom w:val="single" w:sz="4" w:space="0" w:color="000000"/>
-            </w:tcBorders>
-          </w:tcPr>
-          <w:p>
-            <w:pPr>
-              <w:pStyle w:val="Contenidodelatabla"/>
+            <w:tcW w:w="4818" w:type="dxa"/>
+            <w:tcBorders>
+              <w:left w:val="single" w:sz="4" w:space="0" w:color="000000"/>
+              <w:bottom w:val="single" w:sz="4" w:space="0" w:color="000000"/>
+            </w:tcBorders>
+          </w:tcPr>
+          <w:p>
+            <w:pPr>
+              <w:pStyle w:val="Contenidodelatablauser"/>
               <w:bidi w:val="0"/>
               <w:jc w:val="left"/>
               <w:rPr/>
@@ -7023,7 +7026,7 @@
           </w:tcPr>
           <w:p>
             <w:pPr>
-              <w:pStyle w:val="Contenidodelatabla"/>
+              <w:pStyle w:val="Contenidodelatablauser"/>
               <w:bidi w:val="0"/>
               <w:jc w:val="left"/>
               <w:rPr/>
@@ -7039,15 +7042,15 @@
         <w:trPr/>
         <w:tc>
           <w:tcPr>
-            <w:tcW w:w="4819" w:type="dxa"/>
-            <w:tcBorders>
-              <w:left w:val="single" w:sz="4" w:space="0" w:color="000000"/>
-              <w:bottom w:val="single" w:sz="4" w:space="0" w:color="000000"/>
-            </w:tcBorders>
-          </w:tcPr>
-          <w:p>
-            <w:pPr>
-              <w:pStyle w:val="Contenidodelatabla"/>
+            <w:tcW w:w="4818" w:type="dxa"/>
+            <w:tcBorders>
+              <w:left w:val="single" w:sz="4" w:space="0" w:color="000000"/>
+              <w:bottom w:val="single" w:sz="4" w:space="0" w:color="000000"/>
+            </w:tcBorders>
+          </w:tcPr>
+          <w:p>
+            <w:pPr>
+              <w:pStyle w:val="Contenidodelatablauser"/>
               <w:bidi w:val="0"/>
               <w:jc w:val="left"/>
               <w:rPr/>
@@ -7069,7 +7072,7 @@
           </w:tcPr>
           <w:p>
             <w:pPr>
-              <w:pStyle w:val="Contenidodelatabla"/>
+              <w:pStyle w:val="Contenidodelatablauser"/>
               <w:bidi w:val="0"/>
               <w:jc w:val="left"/>
               <w:rPr/>
@@ -7681,6 +7684,7 @@
       <w:pPr>
         <w:pStyle w:val="Heading2"/>
         <w:bidi w:val="0"/>
+        <w:ind w:hanging="0" w:left="0"/>
         <w:jc w:val="left"/>
         <w:rPr>
           <w:rFonts w:ascii="Inter;sans-serif" w:hAnsi="Inter;sans-serif"/>
@@ -7793,14 +7797,14 @@
         </w:tblCellMar>
       </w:tblPr>
       <w:tblGrid>
-        <w:gridCol w:w="4819"/>
+        <w:gridCol w:w="4818"/>
         <w:gridCol w:w="4819"/>
       </w:tblGrid>
       <w:tr>
         <w:trPr/>
         <w:tc>
           <w:tcPr>
-            <w:tcW w:w="4819" w:type="dxa"/>
+            <w:tcW w:w="4818" w:type="dxa"/>
             <w:tcBorders>
               <w:top w:val="single" w:sz="4" w:space="0" w:color="000000"/>
               <w:left w:val="single" w:sz="4" w:space="0" w:color="000000"/>
@@ -7809,7 +7813,7 @@
           </w:tcPr>
           <w:p>
             <w:pPr>
-              <w:pStyle w:val="Contenidodelatabla"/>
+              <w:pStyle w:val="Contenidodelatablauser"/>
               <w:bidi w:val="0"/>
               <w:jc w:val="left"/>
               <w:rPr/>
@@ -7832,7 +7836,7 @@
           </w:tcPr>
           <w:p>
             <w:pPr>
-              <w:pStyle w:val="Contenidodelatabla"/>
+              <w:pStyle w:val="Contenidodelatablauser"/>
               <w:bidi w:val="0"/>
               <w:jc w:val="left"/>
               <w:rPr/>
@@ -7848,15 +7852,15 @@
         <w:trPr/>
         <w:tc>
           <w:tcPr>
-            <w:tcW w:w="4819" w:type="dxa"/>
-            <w:tcBorders>
-              <w:left w:val="single" w:sz="4" w:space="0" w:color="000000"/>
-              <w:bottom w:val="single" w:sz="4" w:space="0" w:color="000000"/>
-            </w:tcBorders>
-          </w:tcPr>
-          <w:p>
-            <w:pPr>
-              <w:pStyle w:val="Contenidodelatabla"/>
+            <w:tcW w:w="4818" w:type="dxa"/>
+            <w:tcBorders>
+              <w:left w:val="single" w:sz="4" w:space="0" w:color="000000"/>
+              <w:bottom w:val="single" w:sz="4" w:space="0" w:color="000000"/>
+            </w:tcBorders>
+          </w:tcPr>
+          <w:p>
+            <w:pPr>
+              <w:pStyle w:val="Contenidodelatablauser"/>
               <w:bidi w:val="0"/>
               <w:jc w:val="left"/>
               <w:rPr/>
@@ -7878,7 +7882,7 @@
           </w:tcPr>
           <w:p>
             <w:pPr>
-              <w:pStyle w:val="Contenidodelatabla"/>
+              <w:pStyle w:val="Contenidodelatablauser"/>
               <w:bidi w:val="0"/>
               <w:jc w:val="left"/>
               <w:rPr/>
@@ -7894,15 +7898,15 @@
         <w:trPr/>
         <w:tc>
           <w:tcPr>
-            <w:tcW w:w="4819" w:type="dxa"/>
-            <w:tcBorders>
-              <w:left w:val="single" w:sz="4" w:space="0" w:color="000000"/>
-              <w:bottom w:val="single" w:sz="4" w:space="0" w:color="000000"/>
-            </w:tcBorders>
-          </w:tcPr>
-          <w:p>
-            <w:pPr>
-              <w:pStyle w:val="Contenidodelatabla"/>
+            <w:tcW w:w="4818" w:type="dxa"/>
+            <w:tcBorders>
+              <w:left w:val="single" w:sz="4" w:space="0" w:color="000000"/>
+              <w:bottom w:val="single" w:sz="4" w:space="0" w:color="000000"/>
+            </w:tcBorders>
+          </w:tcPr>
+          <w:p>
+            <w:pPr>
+              <w:pStyle w:val="Contenidodelatablauser"/>
               <w:bidi w:val="0"/>
               <w:jc w:val="left"/>
               <w:rPr/>
@@ -7924,7 +7928,7 @@
           </w:tcPr>
           <w:p>
             <w:pPr>
-              <w:pStyle w:val="Contenidodelatabla"/>
+              <w:pStyle w:val="Contenidodelatablauser"/>
               <w:bidi w:val="0"/>
               <w:jc w:val="left"/>
               <w:rPr/>
@@ -7940,15 +7944,15 @@
         <w:trPr/>
         <w:tc>
           <w:tcPr>
-            <w:tcW w:w="4819" w:type="dxa"/>
-            <w:tcBorders>
-              <w:left w:val="single" w:sz="4" w:space="0" w:color="000000"/>
-              <w:bottom w:val="single" w:sz="4" w:space="0" w:color="000000"/>
-            </w:tcBorders>
-          </w:tcPr>
-          <w:p>
-            <w:pPr>
-              <w:pStyle w:val="Contenidodelatabla"/>
+            <w:tcW w:w="4818" w:type="dxa"/>
+            <w:tcBorders>
+              <w:left w:val="single" w:sz="4" w:space="0" w:color="000000"/>
+              <w:bottom w:val="single" w:sz="4" w:space="0" w:color="000000"/>
+            </w:tcBorders>
+          </w:tcPr>
+          <w:p>
+            <w:pPr>
+              <w:pStyle w:val="Contenidodelatablauser"/>
               <w:bidi w:val="0"/>
               <w:jc w:val="left"/>
               <w:rPr/>
@@ -7970,7 +7974,7 @@
           </w:tcPr>
           <w:p>
             <w:pPr>
-              <w:pStyle w:val="Contenidodelatabla"/>
+              <w:pStyle w:val="Contenidodelatablauser"/>
               <w:bidi w:val="0"/>
               <w:jc w:val="left"/>
               <w:rPr/>
@@ -7986,15 +7990,15 @@
         <w:trPr/>
         <w:tc>
           <w:tcPr>
-            <w:tcW w:w="4819" w:type="dxa"/>
-            <w:tcBorders>
-              <w:left w:val="single" w:sz="4" w:space="0" w:color="000000"/>
-              <w:bottom w:val="single" w:sz="4" w:space="0" w:color="000000"/>
-            </w:tcBorders>
-          </w:tcPr>
-          <w:p>
-            <w:pPr>
-              <w:pStyle w:val="Contenidodelatabla"/>
+            <w:tcW w:w="4818" w:type="dxa"/>
+            <w:tcBorders>
+              <w:left w:val="single" w:sz="4" w:space="0" w:color="000000"/>
+              <w:bottom w:val="single" w:sz="4" w:space="0" w:color="000000"/>
+            </w:tcBorders>
+          </w:tcPr>
+          <w:p>
+            <w:pPr>
+              <w:pStyle w:val="Contenidodelatablauser"/>
               <w:bidi w:val="0"/>
               <w:jc w:val="left"/>
               <w:rPr/>
@@ -8016,7 +8020,7 @@
           </w:tcPr>
           <w:p>
             <w:pPr>
-              <w:pStyle w:val="Contenidodelatabla"/>
+              <w:pStyle w:val="Contenidodelatablauser"/>
               <w:bidi w:val="0"/>
               <w:jc w:val="left"/>
               <w:rPr/>
@@ -8144,6 +8148,7 @@
       <w:pPr>
         <w:pStyle w:val="Heading2"/>
         <w:bidi w:val="0"/>
+        <w:ind w:hanging="0" w:left="0"/>
         <w:jc w:val="left"/>
         <w:rPr>
           <w:b/>
@@ -8251,43 +8256,43 @@
         </w:tblCellMar>
       </w:tblPr>
       <w:tblGrid>
-        <w:gridCol w:w="4819"/>
+        <w:gridCol w:w="4818"/>
         <w:gridCol w:w="4819"/>
       </w:tblGrid>
       <w:tr>
         <w:trPr/>
         <w:tc>
           <w:tcPr>
+            <w:tcW w:w="4818" w:type="dxa"/>
+            <w:tcBorders>
+              <w:top w:val="single" w:sz="4" w:space="0" w:color="000000"/>
+              <w:left w:val="single" w:sz="4" w:space="0" w:color="000000"/>
+            </w:tcBorders>
+          </w:tcPr>
+          <w:p>
+            <w:pPr>
+              <w:pStyle w:val="Contenidodelatabla"/>
+              <w:jc w:val="left"/>
+              <w:rPr/>
+            </w:pPr>
+            <w:r>
+              <w:rPr/>
+              <w:t>Campos</w:t>
+            </w:r>
+          </w:p>
+        </w:tc>
+        <w:tc>
+          <w:tcPr>
             <w:tcW w:w="4819" w:type="dxa"/>
             <w:tcBorders>
               <w:top w:val="single" w:sz="4" w:space="0" w:color="000000"/>
               <w:left w:val="single" w:sz="4" w:space="0" w:color="000000"/>
-            </w:tcBorders>
-          </w:tcPr>
-          <w:p>
-            <w:pPr>
-              <w:pStyle w:val="Contenidodelatablauser"/>
-              <w:jc w:val="left"/>
-              <w:rPr/>
-            </w:pPr>
-            <w:r>
-              <w:rPr/>
-              <w:t>Campos</w:t>
-            </w:r>
-          </w:p>
-        </w:tc>
-        <w:tc>
-          <w:tcPr>
-            <w:tcW w:w="4819" w:type="dxa"/>
-            <w:tcBorders>
-              <w:top w:val="single" w:sz="4" w:space="0" w:color="000000"/>
-              <w:left w:val="single" w:sz="4" w:space="0" w:color="000000"/>
               <w:right w:val="single" w:sz="4" w:space="0" w:color="000000"/>
             </w:tcBorders>
           </w:tcPr>
           <w:p>
             <w:pPr>
-              <w:pStyle w:val="Contenidodelatablauser"/>
+              <w:pStyle w:val="Contenidodelatabla"/>
               <w:rPr/>
             </w:pPr>
             <w:r>
@@ -8301,36 +8306,36 @@
         <w:trPr/>
         <w:tc>
           <w:tcPr>
+            <w:tcW w:w="4818" w:type="dxa"/>
+            <w:tcBorders>
+              <w:left w:val="single" w:sz="4" w:space="0" w:color="000000"/>
+              <w:bottom w:val="single" w:sz="4" w:space="0" w:color="000000"/>
+            </w:tcBorders>
+          </w:tcPr>
+          <w:p>
+            <w:pPr>
+              <w:pStyle w:val="Contenidodelatabla"/>
+              <w:jc w:val="left"/>
+              <w:rPr/>
+            </w:pPr>
+            <w:r>
+              <w:rPr/>
+              <w:t>product_category_name</w:t>
+            </w:r>
+          </w:p>
+        </w:tc>
+        <w:tc>
+          <w:tcPr>
             <w:tcW w:w="4819" w:type="dxa"/>
             <w:tcBorders>
               <w:left w:val="single" w:sz="4" w:space="0" w:color="000000"/>
               <w:bottom w:val="single" w:sz="4" w:space="0" w:color="000000"/>
-            </w:tcBorders>
-          </w:tcPr>
-          <w:p>
-            <w:pPr>
-              <w:pStyle w:val="Contenidodelatablauser"/>
-              <w:jc w:val="left"/>
-              <w:rPr/>
-            </w:pPr>
-            <w:r>
-              <w:rPr/>
-              <w:t>product_category_name</w:t>
-            </w:r>
-          </w:p>
-        </w:tc>
-        <w:tc>
-          <w:tcPr>
-            <w:tcW w:w="4819" w:type="dxa"/>
-            <w:tcBorders>
-              <w:left w:val="single" w:sz="4" w:space="0" w:color="000000"/>
-              <w:bottom w:val="single" w:sz="4" w:space="0" w:color="000000"/>
               <w:right w:val="single" w:sz="4" w:space="0" w:color="000000"/>
             </w:tcBorders>
           </w:tcPr>
           <w:p>
             <w:pPr>
-              <w:pStyle w:val="Contenidodelatablauser"/>
+              <w:pStyle w:val="Contenidodelatabla"/>
               <w:rPr/>
             </w:pPr>
             <w:r>
@@ -8344,36 +8349,36 @@
         <w:trPr/>
         <w:tc>
           <w:tcPr>
+            <w:tcW w:w="4818" w:type="dxa"/>
+            <w:tcBorders>
+              <w:left w:val="single" w:sz="4" w:space="0" w:color="000000"/>
+              <w:bottom w:val="single" w:sz="4" w:space="0" w:color="000000"/>
+            </w:tcBorders>
+          </w:tcPr>
+          <w:p>
+            <w:pPr>
+              <w:pStyle w:val="Contenidodelatabla"/>
+              <w:jc w:val="left"/>
+              <w:rPr/>
+            </w:pPr>
+            <w:r>
+              <w:rPr/>
+              <w:t>product_category_name_english</w:t>
+            </w:r>
+          </w:p>
+        </w:tc>
+        <w:tc>
+          <w:tcPr>
             <w:tcW w:w="4819" w:type="dxa"/>
             <w:tcBorders>
               <w:left w:val="single" w:sz="4" w:space="0" w:color="000000"/>
               <w:bottom w:val="single" w:sz="4" w:space="0" w:color="000000"/>
-            </w:tcBorders>
-          </w:tcPr>
-          <w:p>
-            <w:pPr>
-              <w:pStyle w:val="Contenidodelatablauser"/>
-              <w:jc w:val="left"/>
-              <w:rPr/>
-            </w:pPr>
-            <w:r>
-              <w:rPr/>
-              <w:t>product_category_name_english</w:t>
-            </w:r>
-          </w:p>
-        </w:tc>
-        <w:tc>
-          <w:tcPr>
-            <w:tcW w:w="4819" w:type="dxa"/>
-            <w:tcBorders>
-              <w:left w:val="single" w:sz="4" w:space="0" w:color="000000"/>
-              <w:bottom w:val="single" w:sz="4" w:space="0" w:color="000000"/>
               <w:right w:val="single" w:sz="4" w:space="0" w:color="000000"/>
             </w:tcBorders>
           </w:tcPr>
           <w:p>
             <w:pPr>
-              <w:pStyle w:val="Contenidodelatablauser"/>
+              <w:pStyle w:val="Contenidodelatabla"/>
               <w:rPr/>
             </w:pPr>
             <w:r>
@@ -8873,6 +8878,2310 @@
       <w:pPr>
         <w:pStyle w:val="Normal"/>
         <w:bidi w:val="0"/>
+        <w:jc w:val="center"/>
+        <w:rPr>
+          <w:b/>
+          <w:bCs/>
+          <w:i/>
+          <w:i/>
+          <w:iCs/>
+        </w:rPr>
+      </w:pPr>
+      <w:r>
+        <w:rPr>
+          <w:b/>
+          <w:bCs/>
+          <w:i/>
+          <w:iCs/>
+        </w:rPr>
+      </w:r>
+    </w:p>
+    <w:p>
+      <w:pPr>
+        <w:pStyle w:val="Normal"/>
+        <w:bidi w:val="0"/>
+        <w:jc w:val="left"/>
+        <w:rPr>
+          <w:b/>
+          <w:bCs/>
+          <w:i/>
+          <w:i/>
+          <w:iCs/>
+        </w:rPr>
+      </w:pPr>
+      <w:r>
+        <w:rPr>
+          <w:b/>
+          <w:bCs/>
+          <w:i/>
+          <w:iCs/>
+        </w:rPr>
+        <w:t>Creación De La Capa De Bronce</w:t>
+      </w:r>
+    </w:p>
+    <w:p>
+      <w:pPr>
+        <w:pStyle w:val="Normal"/>
+        <w:bidi w:val="0"/>
+        <w:jc w:val="left"/>
+        <w:rPr>
+          <w:b/>
+          <w:bCs/>
+          <w:i/>
+          <w:i/>
+          <w:iCs/>
+        </w:rPr>
+      </w:pPr>
+      <w:r>
+        <w:rPr>
+          <w:b/>
+          <w:bCs/>
+          <w:i/>
+          <w:iCs/>
+        </w:rPr>
+      </w:r>
+    </w:p>
+    <w:p>
+      <w:pPr>
+        <w:pStyle w:val="Normal"/>
+        <w:bidi w:val="0"/>
+        <w:jc w:val="left"/>
+        <w:rPr>
+          <w:b w:val="false"/>
+          <w:bCs w:val="false"/>
+          <w:i w:val="false"/>
+          <w:i w:val="false"/>
+          <w:iCs w:val="false"/>
+        </w:rPr>
+      </w:pPr>
+      <w:r>
+        <w:rPr>
+          <w:b w:val="false"/>
+          <w:bCs w:val="false"/>
+          <w:i w:val="false"/>
+          <w:iCs w:val="false"/>
+        </w:rPr>
+        <w:t xml:space="preserve">En la capa bronce tendremos los datos en crudo y realizaremos una carga completa mediante </w:t>
+      </w:r>
+      <w:r>
+        <w:rPr>
+          <w:b/>
+          <w:bCs/>
+          <w:i/>
+          <w:iCs/>
+        </w:rPr>
+        <w:t xml:space="preserve">Truncate &amp; Insert </w:t>
+      </w:r>
+      <w:r>
+        <w:rPr>
+          <w:b w:val="false"/>
+          <w:bCs w:val="false"/>
+          <w:i w:val="false"/>
+          <w:iCs w:val="false"/>
+        </w:rPr>
+        <w:t>desde los archivos CSV indicados en [1].</w:t>
+      </w:r>
+    </w:p>
+    <w:p>
+      <w:pPr>
+        <w:pStyle w:val="Normal"/>
+        <w:bidi w:val="0"/>
+        <w:jc w:val="left"/>
+        <w:rPr>
+          <w:b w:val="false"/>
+          <w:bCs w:val="false"/>
+          <w:i w:val="false"/>
+          <w:i w:val="false"/>
+          <w:iCs w:val="false"/>
+        </w:rPr>
+      </w:pPr>
+      <w:r>
+        <w:rPr>
+          <w:b w:val="false"/>
+          <w:bCs w:val="false"/>
+          <w:i w:val="false"/>
+          <w:iCs w:val="false"/>
+        </w:rPr>
+        <w:t>Como estamos trabajando en Docker, vamos a crear un nuevo volumen en donde guardar los archivos CSV para usarlos posteriormente.</w:t>
+      </w:r>
+    </w:p>
+    <w:p>
+      <w:pPr>
+        <w:pStyle w:val="Normal"/>
+        <w:bidi w:val="0"/>
+        <w:jc w:val="left"/>
+        <w:rPr>
+          <w:b w:val="false"/>
+          <w:bCs w:val="false"/>
+          <w:i w:val="false"/>
+          <w:i w:val="false"/>
+          <w:iCs w:val="false"/>
+        </w:rPr>
+      </w:pPr>
+      <w:r>
+        <w:rPr>
+          <w:b w:val="false"/>
+          <w:bCs w:val="false"/>
+          <w:i w:val="false"/>
+          <w:iCs w:val="false"/>
+        </w:rPr>
+      </w:r>
+    </w:p>
+    <w:p>
+      <w:pPr>
+        <w:pStyle w:val="Normal"/>
+        <w:bidi w:val="0"/>
+        <w:jc w:val="left"/>
+        <w:rPr>
+          <w:b w:val="false"/>
+          <w:bCs w:val="false"/>
+          <w:i w:val="false"/>
+          <w:i w:val="false"/>
+          <w:iCs w:val="false"/>
+        </w:rPr>
+      </w:pPr>
+      <w:r>
+        <w:rPr>
+          <w:b w:val="false"/>
+          <w:bCs w:val="false"/>
+          <w:i w:val="false"/>
+          <w:iCs w:val="false"/>
+        </w:rPr>
+        <w:drawing>
+          <wp:anchor behindDoc="0" distT="0" distB="0" distL="0" distR="0" simplePos="0" locked="0" layoutInCell="0" allowOverlap="1" relativeHeight="3">
+            <wp:simplePos x="0" y="0"/>
+            <wp:positionH relativeFrom="column">
+              <wp:align>center</wp:align>
+            </wp:positionH>
+            <wp:positionV relativeFrom="paragraph">
+              <wp:posOffset>635</wp:posOffset>
+            </wp:positionV>
+            <wp:extent cx="6120130" cy="2435860"/>
+            <wp:effectExtent l="0" t="0" r="0" b="0"/>
+            <wp:wrapSquare wrapText="largest"/>
+            <wp:docPr id="2" name="Imagen2" descr=""/>
+            <wp:cNvGraphicFramePr>
+              <a:graphicFrameLocks xmlns:a="http://schemas.openxmlformats.org/drawingml/2006/main" noChangeAspect="1"/>
+            </wp:cNvGraphicFramePr>
+            <a:graphic xmlns:a="http://schemas.openxmlformats.org/drawingml/2006/main">
+              <a:graphicData uri="http://schemas.openxmlformats.org/drawingml/2006/picture">
+                <pic:pic xmlns:pic="http://schemas.openxmlformats.org/drawingml/2006/picture">
+                  <pic:nvPicPr>
+                    <pic:cNvPr id="2" name="Imagen2" descr=""/>
+                    <pic:cNvPicPr>
+                      <a:picLocks noChangeAspect="1" noChangeArrowheads="1"/>
+                    </pic:cNvPicPr>
+                  </pic:nvPicPr>
+                  <pic:blipFill>
+                    <a:blip r:embed="rId3"/>
+                    <a:stretch>
+                      <a:fillRect/>
+                    </a:stretch>
+                  </pic:blipFill>
+                  <pic:spPr bwMode="auto">
+                    <a:xfrm>
+                      <a:off x="0" y="0"/>
+                      <a:ext cx="6120130" cy="2435860"/>
+                    </a:xfrm>
+                    <a:prstGeom prst="rect">
+                      <a:avLst/>
+                    </a:prstGeom>
+                    <a:noFill/>
+                  </pic:spPr>
+                </pic:pic>
+              </a:graphicData>
+            </a:graphic>
+          </wp:anchor>
+        </w:drawing>
+      </w:r>
+    </w:p>
+    <w:p>
+      <w:pPr>
+        <w:pStyle w:val="Normal"/>
+        <w:bidi w:val="0"/>
+        <w:jc w:val="center"/>
+        <w:rPr>
+          <w:b/>
+          <w:bCs/>
+          <w:i/>
+          <w:i/>
+          <w:iCs/>
+        </w:rPr>
+      </w:pPr>
+      <w:r>
+        <w:rPr>
+          <w:b/>
+          <w:bCs/>
+          <w:i/>
+          <w:iCs/>
+        </w:rPr>
+      </w:r>
+    </w:p>
+    <w:p>
+      <w:pPr>
+        <w:pStyle w:val="Normal"/>
+        <w:bidi w:val="0"/>
+        <w:jc w:val="center"/>
+        <w:rPr>
+          <w:b/>
+          <w:bCs/>
+          <w:i/>
+          <w:i/>
+          <w:iCs/>
+        </w:rPr>
+      </w:pPr>
+      <w:r>
+        <w:rPr>
+          <w:b/>
+          <w:bCs/>
+          <w:i/>
+          <w:iCs/>
+        </w:rPr>
+        <w:t xml:space="preserve">Imagen </w:t>
+      </w:r>
+      <w:r>
+        <w:rPr>
+          <w:b/>
+          <w:bCs/>
+          <w:i/>
+          <w:iCs/>
+        </w:rPr>
+        <w:t>2</w:t>
+      </w:r>
+      <w:r>
+        <w:rPr>
+          <w:b/>
+          <w:bCs/>
+          <w:i/>
+          <w:iCs/>
+        </w:rPr>
+        <w:t xml:space="preserve">. </w:t>
+      </w:r>
+      <w:r>
+        <w:rPr>
+          <w:b/>
+          <w:bCs/>
+          <w:i/>
+          <w:iCs/>
+        </w:rPr>
+        <w:t>Lineas adicionales para el nuevo volumen.</w:t>
+      </w:r>
+    </w:p>
+    <w:p>
+      <w:pPr>
+        <w:pStyle w:val="Normal"/>
+        <w:bidi w:val="0"/>
+        <w:jc w:val="left"/>
+        <w:rPr>
+          <w:b/>
+          <w:bCs/>
+          <w:i/>
+          <w:i/>
+          <w:iCs/>
+        </w:rPr>
+      </w:pPr>
+      <w:r>
+        <w:rPr>
+          <w:b/>
+          <w:bCs/>
+          <w:i/>
+          <w:iCs/>
+        </w:rPr>
+      </w:r>
+    </w:p>
+    <w:p>
+      <w:pPr>
+        <w:pStyle w:val="Normal"/>
+        <w:bidi w:val="0"/>
+        <w:jc w:val="left"/>
+        <w:rPr>
+          <w:b/>
+          <w:bCs/>
+          <w:i/>
+          <w:i/>
+          <w:iCs/>
+        </w:rPr>
+      </w:pPr>
+      <w:r>
+        <w:rPr>
+          <w:b/>
+          <w:bCs/>
+          <w:i/>
+          <w:iCs/>
+        </w:rPr>
+      </w:r>
+    </w:p>
+    <w:p>
+      <w:pPr>
+        <w:pStyle w:val="Normal"/>
+        <w:bidi w:val="0"/>
+        <w:jc w:val="left"/>
+        <w:rPr>
+          <w:b w:val="false"/>
+          <w:bCs w:val="false"/>
+          <w:i w:val="false"/>
+          <w:i w:val="false"/>
+          <w:iCs w:val="false"/>
+        </w:rPr>
+      </w:pPr>
+      <w:r>
+        <w:rPr>
+          <w:b w:val="false"/>
+          <w:bCs w:val="false"/>
+          <w:i w:val="false"/>
+          <w:iCs w:val="false"/>
+        </w:rPr>
+        <w:t xml:space="preserve">Una vez modificado el archivo </w:t>
+      </w:r>
+      <w:r>
+        <w:rPr>
+          <w:b/>
+          <w:bCs/>
+          <w:i/>
+          <w:iCs/>
+        </w:rPr>
+        <w:t>docker-compose</w:t>
+      </w:r>
+      <w:r>
+        <w:rPr>
+          <w:b w:val="false"/>
+          <w:bCs w:val="false"/>
+          <w:i w:val="false"/>
+          <w:iCs w:val="false"/>
+        </w:rPr>
+        <w:t xml:space="preserve">, debemos crear la carpeta </w:t>
+      </w:r>
+      <w:r>
+        <w:rPr>
+          <w:b/>
+          <w:bCs/>
+          <w:i/>
+          <w:iCs/>
+        </w:rPr>
+        <w:t xml:space="preserve">import_data </w:t>
+      </w:r>
+      <w:r>
+        <w:rPr>
+          <w:b w:val="false"/>
+          <w:bCs w:val="false"/>
+          <w:i w:val="false"/>
+          <w:iCs w:val="false"/>
+        </w:rPr>
+        <w:t xml:space="preserve">en la misma ruta donde se encuentra el archivo </w:t>
+      </w:r>
+      <w:r>
+        <w:rPr>
+          <w:b/>
+          <w:bCs/>
+          <w:i/>
+          <w:iCs/>
+        </w:rPr>
+        <w:t>docker-compose</w:t>
+      </w:r>
+      <w:r>
+        <w:rPr>
+          <w:b w:val="false"/>
+          <w:bCs w:val="false"/>
+          <w:i w:val="false"/>
+          <w:iCs w:val="false"/>
+        </w:rPr>
+        <w:t>. Allí colocamos los archivos CSV y podremos proceder a la creación de las tablas para la capa de bronce.</w:t>
+      </w:r>
+    </w:p>
+    <w:p>
+      <w:pPr>
+        <w:pStyle w:val="Normal"/>
+        <w:bidi w:val="0"/>
+        <w:jc w:val="left"/>
+        <w:rPr>
+          <w:b w:val="false"/>
+          <w:bCs w:val="false"/>
+          <w:i w:val="false"/>
+          <w:i w:val="false"/>
+          <w:iCs w:val="false"/>
+        </w:rPr>
+      </w:pPr>
+      <w:r>
+        <w:rPr>
+          <w:b w:val="false"/>
+          <w:bCs w:val="false"/>
+          <w:i w:val="false"/>
+          <w:iCs w:val="false"/>
+        </w:rPr>
+        <w:t>A continuación, se detallará la creación de una de esas tablas y el proceso deberá repetirse para las demás.</w:t>
+      </w:r>
+    </w:p>
+    <w:p>
+      <w:pPr>
+        <w:pStyle w:val="Normal"/>
+        <w:bidi w:val="0"/>
+        <w:jc w:val="left"/>
+        <w:rPr>
+          <w:b w:val="false"/>
+          <w:bCs w:val="false"/>
+          <w:i w:val="false"/>
+          <w:i w:val="false"/>
+          <w:iCs w:val="false"/>
+        </w:rPr>
+      </w:pPr>
+      <w:r>
+        <w:rPr>
+          <w:b w:val="false"/>
+          <w:bCs w:val="false"/>
+          <w:i w:val="false"/>
+          <w:iCs w:val="false"/>
+        </w:rPr>
+        <w:t>Empezamos con la tabla de clientes:</w:t>
+      </w:r>
+    </w:p>
+    <w:p>
+      <w:pPr>
+        <w:pStyle w:val="Normal"/>
+        <w:bidi w:val="0"/>
+        <w:jc w:val="left"/>
+        <w:rPr>
+          <w:b w:val="false"/>
+          <w:bCs w:val="false"/>
+          <w:i w:val="false"/>
+          <w:i w:val="false"/>
+          <w:iCs w:val="false"/>
+        </w:rPr>
+      </w:pPr>
+      <w:r>
+        <w:rPr>
+          <w:b w:val="false"/>
+          <w:bCs w:val="false"/>
+          <w:i w:val="false"/>
+          <w:iCs w:val="false"/>
+        </w:rPr>
+      </w:r>
+    </w:p>
+    <w:p>
+      <w:pPr>
+        <w:pStyle w:val="Normal"/>
+        <w:bidi w:val="0"/>
+        <w:jc w:val="left"/>
+        <w:rPr>
+          <w:b w:val="false"/>
+          <w:bCs w:val="false"/>
+          <w:i w:val="false"/>
+          <w:i w:val="false"/>
+          <w:iCs w:val="false"/>
+        </w:rPr>
+      </w:pPr>
+      <w:r>
+        <w:rPr>
+          <w:b w:val="false"/>
+          <w:bCs w:val="false"/>
+          <w:i w:val="false"/>
+          <w:iCs w:val="false"/>
+        </w:rPr>
+        <w:t>--Crea el esquema en caso de que no exista</w:t>
+        <w:br/>
+        <w:t>CREATE SCHEMA IF NOT EXISTS bronze;</w:t>
+        <w:br/>
+        <w:br/>
+        <w:t>-- Elimina la tabla si ya existe</w:t>
+        <w:br/>
+        <w:t>DROP TABLE IF EXISTS bronze.olist_customers;</w:t>
+      </w:r>
+    </w:p>
+    <w:p>
+      <w:pPr>
+        <w:pStyle w:val="Normal"/>
+        <w:bidi w:val="0"/>
+        <w:jc w:val="left"/>
+        <w:rPr>
+          <w:b w:val="false"/>
+          <w:bCs w:val="false"/>
+          <w:i w:val="false"/>
+          <w:i w:val="false"/>
+          <w:iCs w:val="false"/>
+        </w:rPr>
+      </w:pPr>
+      <w:r>
+        <w:rPr>
+          <w:b w:val="false"/>
+          <w:bCs w:val="false"/>
+          <w:i w:val="false"/>
+          <w:iCs w:val="false"/>
+        </w:rPr>
+      </w:r>
+    </w:p>
+    <w:p>
+      <w:pPr>
+        <w:pStyle w:val="Normal"/>
+        <w:bidi w:val="0"/>
+        <w:jc w:val="left"/>
+        <w:rPr>
+          <w:b w:val="false"/>
+          <w:bCs w:val="false"/>
+          <w:i w:val="false"/>
+          <w:i w:val="false"/>
+          <w:iCs w:val="false"/>
+        </w:rPr>
+      </w:pPr>
+      <w:r>
+        <w:rPr>
+          <w:b w:val="false"/>
+          <w:bCs w:val="false"/>
+          <w:i w:val="false"/>
+          <w:iCs w:val="false"/>
+        </w:rPr>
+        <w:t xml:space="preserve">La primera línea es para la creación del esquema si no existe. La segunda es para la creación de la tabla. La nomenclatura para la tabla será: </w:t>
+      </w:r>
+      <w:r>
+        <w:rPr>
+          <w:b/>
+          <w:bCs/>
+          <w:i/>
+          <w:iCs/>
+        </w:rPr>
+        <w:t>nombre_capa.nombre_fuente+nombre_tabla</w:t>
+      </w:r>
+      <w:r>
+        <w:rPr>
+          <w:b w:val="false"/>
+          <w:bCs w:val="false"/>
+          <w:i w:val="false"/>
+          <w:iCs w:val="false"/>
+        </w:rPr>
+        <w:t>.</w:t>
+      </w:r>
+    </w:p>
+    <w:p>
+      <w:pPr>
+        <w:pStyle w:val="Normal"/>
+        <w:bidi w:val="0"/>
+        <w:jc w:val="left"/>
+        <w:rPr/>
+      </w:pPr>
+      <w:r>
+        <w:rPr>
+          <w:b w:val="false"/>
+          <w:bCs w:val="false"/>
+          <w:i w:val="false"/>
+          <w:iCs w:val="false"/>
+        </w:rPr>
+        <w:t xml:space="preserve">En [1], podemos notar que el nombre del archivo CSV del cual provienen esos datos es </w:t>
+      </w:r>
+      <w:r>
+        <w:rPr>
+          <w:b/>
+          <w:bCs/>
+          <w:i/>
+          <w:iCs/>
+        </w:rPr>
+        <w:t>olist_customers_dataset.csv.</w:t>
+      </w:r>
+    </w:p>
+    <w:p>
+      <w:pPr>
+        <w:pStyle w:val="Normal"/>
+        <w:bidi w:val="0"/>
+        <w:jc w:val="left"/>
+        <w:rPr>
+          <w:b w:val="false"/>
+          <w:bCs w:val="false"/>
+          <w:i w:val="false"/>
+          <w:i w:val="false"/>
+          <w:iCs w:val="false"/>
+        </w:rPr>
+      </w:pPr>
+      <w:r>
+        <w:rPr>
+          <w:b w:val="false"/>
+          <w:bCs w:val="false"/>
+          <w:i w:val="false"/>
+          <w:iCs w:val="false"/>
+        </w:rPr>
+        <w:t xml:space="preserve">Por lo tanto, mantenemos el nombre sólo removiendo la palabra </w:t>
+      </w:r>
+      <w:r>
+        <w:rPr>
+          <w:b/>
+          <w:bCs/>
+          <w:i/>
+          <w:iCs/>
+        </w:rPr>
+        <w:t xml:space="preserve">dataset </w:t>
+      </w:r>
+      <w:r>
+        <w:rPr>
+          <w:b w:val="false"/>
+          <w:bCs w:val="false"/>
+          <w:i w:val="false"/>
+          <w:iCs w:val="false"/>
+        </w:rPr>
+        <w:t xml:space="preserve">(consideramos que es redundante) y la extensión </w:t>
+      </w:r>
+      <w:r>
+        <w:rPr>
+          <w:b/>
+          <w:bCs/>
+          <w:i/>
+          <w:iCs/>
+        </w:rPr>
+        <w:t>.csv</w:t>
+      </w:r>
+      <w:r>
+        <w:rPr>
+          <w:b w:val="false"/>
+          <w:bCs w:val="false"/>
+          <w:i w:val="false"/>
+          <w:iCs w:val="false"/>
+        </w:rPr>
+        <w:t>.</w:t>
+      </w:r>
+    </w:p>
+    <w:p>
+      <w:pPr>
+        <w:pStyle w:val="Normal"/>
+        <w:bidi w:val="0"/>
+        <w:jc w:val="left"/>
+        <w:rPr>
+          <w:b w:val="false"/>
+          <w:bCs w:val="false"/>
+          <w:i w:val="false"/>
+          <w:i w:val="false"/>
+          <w:iCs w:val="false"/>
+        </w:rPr>
+      </w:pPr>
+      <w:r>
+        <w:rPr>
+          <w:b w:val="false"/>
+          <w:bCs w:val="false"/>
+          <w:i w:val="false"/>
+          <w:iCs w:val="false"/>
+        </w:rPr>
+        <w:t>Lo siguiente es colocar el código para la creación de la tabla en sí:</w:t>
+      </w:r>
+    </w:p>
+    <w:p>
+      <w:pPr>
+        <w:pStyle w:val="Normal"/>
+        <w:bidi w:val="0"/>
+        <w:jc w:val="left"/>
+        <w:rPr>
+          <w:b w:val="false"/>
+          <w:bCs w:val="false"/>
+          <w:i w:val="false"/>
+          <w:i w:val="false"/>
+          <w:iCs w:val="false"/>
+        </w:rPr>
+      </w:pPr>
+      <w:r>
+        <w:rPr>
+          <w:b w:val="false"/>
+          <w:bCs w:val="false"/>
+          <w:i w:val="false"/>
+          <w:iCs w:val="false"/>
+        </w:rPr>
+      </w:r>
+    </w:p>
+    <w:p>
+      <w:pPr>
+        <w:pStyle w:val="Normal"/>
+        <w:bidi w:val="0"/>
+        <w:jc w:val="left"/>
+        <w:rPr>
+          <w:b w:val="false"/>
+          <w:bCs w:val="false"/>
+          <w:i w:val="false"/>
+          <w:i w:val="false"/>
+          <w:iCs w:val="false"/>
+        </w:rPr>
+      </w:pPr>
+      <w:r>
+        <w:rPr>
+          <w:b w:val="false"/>
+          <w:bCs w:val="false"/>
+          <w:i w:val="false"/>
+          <w:iCs w:val="false"/>
+        </w:rPr>
+      </w:r>
+    </w:p>
+    <w:p>
+      <w:pPr>
+        <w:pStyle w:val="Normal"/>
+        <w:bidi w:val="0"/>
+        <w:jc w:val="left"/>
+        <w:rPr>
+          <w:b w:val="false"/>
+          <w:bCs w:val="false"/>
+          <w:i w:val="false"/>
+          <w:i w:val="false"/>
+          <w:iCs w:val="false"/>
+        </w:rPr>
+      </w:pPr>
+      <w:r>
+        <w:rPr>
+          <w:b w:val="false"/>
+          <w:bCs w:val="false"/>
+          <w:i w:val="false"/>
+          <w:iCs w:val="false"/>
+        </w:rPr>
+      </w:r>
+    </w:p>
+    <w:p>
+      <w:pPr>
+        <w:pStyle w:val="Normal"/>
+        <w:bidi w:val="0"/>
+        <w:jc w:val="left"/>
+        <w:rPr>
+          <w:b w:val="false"/>
+          <w:bCs w:val="false"/>
+          <w:i w:val="false"/>
+          <w:i w:val="false"/>
+          <w:iCs w:val="false"/>
+        </w:rPr>
+      </w:pPr>
+      <w:r>
+        <w:rPr>
+          <w:b w:val="false"/>
+          <w:bCs w:val="false"/>
+          <w:i w:val="false"/>
+          <w:iCs w:val="false"/>
+        </w:rPr>
+      </w:r>
+    </w:p>
+    <w:p>
+      <w:pPr>
+        <w:pStyle w:val="Normal"/>
+        <w:bidi w:val="0"/>
+        <w:jc w:val="left"/>
+        <w:rPr>
+          <w:b w:val="false"/>
+          <w:bCs w:val="false"/>
+          <w:i w:val="false"/>
+          <w:i w:val="false"/>
+          <w:iCs w:val="false"/>
+        </w:rPr>
+      </w:pPr>
+      <w:r>
+        <w:rPr>
+          <w:b w:val="false"/>
+          <w:bCs w:val="false"/>
+          <w:i w:val="false"/>
+          <w:iCs w:val="false"/>
+        </w:rPr>
+      </w:r>
+    </w:p>
+    <w:p>
+      <w:pPr>
+        <w:pStyle w:val="Normal"/>
+        <w:bidi w:val="0"/>
+        <w:jc w:val="left"/>
+        <w:rPr>
+          <w:b w:val="false"/>
+          <w:bCs w:val="false"/>
+          <w:i w:val="false"/>
+          <w:i w:val="false"/>
+          <w:iCs w:val="false"/>
+        </w:rPr>
+      </w:pPr>
+      <w:r>
+        <w:rPr>
+          <w:b w:val="false"/>
+          <w:bCs w:val="false"/>
+          <w:i w:val="false"/>
+          <w:iCs w:val="false"/>
+        </w:rPr>
+      </w:r>
+    </w:p>
+    <w:p>
+      <w:pPr>
+        <w:pStyle w:val="Normal"/>
+        <w:bidi w:val="0"/>
+        <w:jc w:val="left"/>
+        <w:rPr>
+          <w:b w:val="false"/>
+          <w:bCs w:val="false"/>
+          <w:i w:val="false"/>
+          <w:i w:val="false"/>
+          <w:iCs w:val="false"/>
+        </w:rPr>
+      </w:pPr>
+      <w:r>
+        <w:rPr>
+          <w:b w:val="false"/>
+          <w:bCs w:val="false"/>
+          <w:i w:val="false"/>
+          <w:iCs w:val="false"/>
+        </w:rPr>
+      </w:r>
+    </w:p>
+    <w:p>
+      <w:pPr>
+        <w:pStyle w:val="Normal"/>
+        <w:bidi w:val="0"/>
+        <w:jc w:val="left"/>
+        <w:rPr>
+          <w:b w:val="false"/>
+          <w:bCs w:val="false"/>
+          <w:i w:val="false"/>
+          <w:i w:val="false"/>
+          <w:iCs w:val="false"/>
+        </w:rPr>
+      </w:pPr>
+      <w:r>
+        <w:rPr>
+          <w:b w:val="false"/>
+          <w:bCs w:val="false"/>
+          <w:i w:val="false"/>
+          <w:iCs w:val="false"/>
+        </w:rPr>
+        <w:t>CREATE TABLE bronze.olist_customers (</w:t>
+        <w:br/>
+        <w:t xml:space="preserve">    customer_id VARCHAR(50),</w:t>
+        <w:br/>
+        <w:t xml:space="preserve">    customer_unique_id VARCHAR(50),</w:t>
+        <w:br/>
+        <w:t xml:space="preserve">    customer_zip_code_prefix VARCHAR(30),</w:t>
+        <w:br/>
+        <w:t xml:space="preserve">    customer_city VARCHAR(100),</w:t>
+        <w:br/>
+        <w:t xml:space="preserve">    customer_state VARCHAR(2)</w:t>
+        <w:br/>
+        <w:t>);</w:t>
+      </w:r>
+    </w:p>
+    <w:p>
+      <w:pPr>
+        <w:pStyle w:val="Normal"/>
+        <w:bidi w:val="0"/>
+        <w:jc w:val="left"/>
+        <w:rPr>
+          <w:b w:val="false"/>
+          <w:bCs w:val="false"/>
+          <w:i w:val="false"/>
+          <w:i w:val="false"/>
+          <w:iCs w:val="false"/>
+        </w:rPr>
+      </w:pPr>
+      <w:r>
+        <w:rPr>
+          <w:b w:val="false"/>
+          <w:bCs w:val="false"/>
+          <w:i w:val="false"/>
+          <w:iCs w:val="false"/>
+        </w:rPr>
+      </w:r>
+    </w:p>
+    <w:p>
+      <w:pPr>
+        <w:pStyle w:val="Normal"/>
+        <w:bidi w:val="0"/>
+        <w:jc w:val="left"/>
+        <w:rPr>
+          <w:b/>
+          <w:bCs/>
+          <w:i/>
+          <w:i/>
+          <w:iCs/>
+        </w:rPr>
+      </w:pPr>
+      <w:r>
+        <w:rPr>
+          <w:b/>
+          <w:bCs/>
+          <w:i/>
+          <w:iCs/>
+        </w:rPr>
+      </w:r>
+    </w:p>
+    <w:p>
+      <w:pPr>
+        <w:pStyle w:val="Normal"/>
+        <w:bidi w:val="0"/>
+        <w:jc w:val="left"/>
+        <w:rPr>
+          <w:b w:val="false"/>
+          <w:bCs w:val="false"/>
+          <w:i w:val="false"/>
+          <w:i w:val="false"/>
+          <w:iCs w:val="false"/>
+        </w:rPr>
+      </w:pPr>
+      <w:r>
+        <w:rPr>
+          <w:b w:val="false"/>
+          <w:bCs w:val="false"/>
+          <w:i w:val="false"/>
+          <w:iCs w:val="false"/>
+        </w:rPr>
+        <w:t>Como se guardarán los datos en crudo, no aplicamos ningún tipo de restricción. La limpieza se hará cuando trabajemos con la capa plata.</w:t>
+      </w:r>
+    </w:p>
+    <w:p>
+      <w:pPr>
+        <w:pStyle w:val="Normal"/>
+        <w:bidi w:val="0"/>
+        <w:jc w:val="left"/>
+        <w:rPr>
+          <w:b w:val="false"/>
+          <w:bCs w:val="false"/>
+          <w:i w:val="false"/>
+          <w:i w:val="false"/>
+          <w:iCs w:val="false"/>
+        </w:rPr>
+      </w:pPr>
+      <w:r>
+        <w:rPr>
+          <w:b w:val="false"/>
+          <w:bCs w:val="false"/>
+          <w:i w:val="false"/>
+          <w:iCs w:val="false"/>
+        </w:rPr>
+        <w:t>Con fines de documentación, colocaremos líneas similares a eso:</w:t>
+      </w:r>
+    </w:p>
+    <w:p>
+      <w:pPr>
+        <w:pStyle w:val="Normal"/>
+        <w:bidi w:val="0"/>
+        <w:jc w:val="left"/>
+        <w:rPr>
+          <w:b w:val="false"/>
+          <w:bCs w:val="false"/>
+          <w:i w:val="false"/>
+          <w:i w:val="false"/>
+          <w:iCs w:val="false"/>
+        </w:rPr>
+      </w:pPr>
+      <w:r>
+        <w:rPr>
+          <w:b w:val="false"/>
+          <w:bCs w:val="false"/>
+          <w:i w:val="false"/>
+          <w:iCs w:val="false"/>
+        </w:rPr>
+      </w:r>
+    </w:p>
+    <w:p>
+      <w:pPr>
+        <w:pStyle w:val="Normal"/>
+        <w:bidi w:val="0"/>
+        <w:jc w:val="left"/>
+        <w:rPr>
+          <w:b w:val="false"/>
+          <w:bCs w:val="false"/>
+          <w:i w:val="false"/>
+          <w:i w:val="false"/>
+          <w:iCs w:val="false"/>
+        </w:rPr>
+      </w:pPr>
+      <w:r>
+        <w:rPr>
+          <w:b/>
+          <w:bCs/>
+          <w:i/>
+          <w:iCs/>
+          <w:color w:val="800080"/>
+        </w:rPr>
+        <w:t xml:space="preserve">COMMENT ON TABLE bronze.olist_customers IS </w:t>
+      </w:r>
+      <w:r>
+        <w:rPr>
+          <w:b/>
+          <w:bCs/>
+          <w:i/>
+          <w:iCs/>
+          <w:color w:val="000000"/>
+        </w:rPr>
+        <w:t>'Este conjunto de datos contiene la información sobre los clientes y sus localizaciones. Se emplea para identificar clientes únicos en el conjunto de datos olist_orders_dataset para encontrar la localización para la entrega de las órdenes.</w:t>
+        <w:br/>
+        <w:t>El sistema asigna a cada orden un único customer_id. Esto significa que el mismo cliente obtendrá diferentes ids para diferentes órdenes. El propósito de tener un customer_unique_id en el conjunto de datos es para permitir identificar clientes que han realizado “recompras” en la tienda.';</w:t>
+      </w:r>
+      <w:r>
+        <w:rPr>
+          <w:b w:val="false"/>
+          <w:bCs w:val="false"/>
+          <w:i w:val="false"/>
+          <w:iCs w:val="false"/>
+        </w:rPr>
+        <w:br/>
+        <w:br/>
+      </w:r>
+      <w:r>
+        <w:rPr>
+          <w:b/>
+          <w:bCs/>
+          <w:i/>
+          <w:iCs/>
+          <w:color w:val="158466"/>
+        </w:rPr>
+        <w:t>COMMENT ON COLUMN bronze.olist_customers.customer_id IS</w:t>
+      </w:r>
+      <w:r>
+        <w:rPr>
+          <w:b w:val="false"/>
+          <w:bCs w:val="false"/>
+          <w:i w:val="false"/>
+          <w:iCs w:val="false"/>
+        </w:rPr>
+        <w:t xml:space="preserve"> </w:t>
+      </w:r>
+      <w:r>
+        <w:rPr>
+          <w:b/>
+          <w:bCs/>
+          <w:i/>
+          <w:iCs/>
+        </w:rPr>
+        <w:t>'Clave del conjunto de datos olist_orders_dataset. Cada orden tiene un único customer_id';</w:t>
+      </w:r>
+    </w:p>
+    <w:p>
+      <w:pPr>
+        <w:pStyle w:val="Normal"/>
+        <w:bidi w:val="0"/>
+        <w:jc w:val="left"/>
+        <w:rPr>
+          <w:b/>
+          <w:bCs/>
+          <w:i/>
+          <w:i/>
+          <w:iCs/>
+        </w:rPr>
+      </w:pPr>
+      <w:r>
+        <w:rPr>
+          <w:b/>
+          <w:bCs/>
+          <w:i/>
+          <w:iCs/>
+        </w:rPr>
+      </w:r>
+    </w:p>
+    <w:p>
+      <w:pPr>
+        <w:pStyle w:val="Normal"/>
+        <w:bidi w:val="0"/>
+        <w:jc w:val="left"/>
+        <w:rPr>
+          <w:b w:val="false"/>
+          <w:bCs w:val="false"/>
+          <w:i w:val="false"/>
+          <w:i w:val="false"/>
+          <w:iCs w:val="false"/>
+          <w:color w:val="000000"/>
+        </w:rPr>
+      </w:pPr>
+      <w:r>
+        <w:rPr>
+          <w:b w:val="false"/>
+          <w:bCs w:val="false"/>
+          <w:i w:val="false"/>
+          <w:iCs w:val="false"/>
+          <w:color w:val="000000"/>
+        </w:rPr>
+        <w:t xml:space="preserve">Lo indicado en </w:t>
+      </w:r>
+      <w:r>
+        <w:rPr>
+          <w:b/>
+          <w:bCs/>
+          <w:i/>
+          <w:iCs/>
+          <w:color w:val="800080"/>
+        </w:rPr>
+        <w:t>púrpura</w:t>
+      </w:r>
+      <w:r>
+        <w:rPr>
+          <w:b w:val="false"/>
+          <w:bCs w:val="false"/>
+          <w:i w:val="false"/>
+          <w:iCs w:val="false"/>
+          <w:color w:val="800080"/>
+        </w:rPr>
+        <w:t xml:space="preserve"> </w:t>
+      </w:r>
+      <w:r>
+        <w:rPr>
+          <w:b w:val="false"/>
+          <w:bCs w:val="false"/>
+          <w:i w:val="false"/>
+          <w:iCs w:val="false"/>
+          <w:color w:val="000000"/>
+        </w:rPr>
+        <w:t xml:space="preserve">es la forma de comentar una tabla. Mientras que lo indicado en </w:t>
+      </w:r>
+      <w:r>
+        <w:rPr>
+          <w:b/>
+          <w:bCs/>
+          <w:i/>
+          <w:iCs/>
+          <w:color w:val="00A933"/>
+        </w:rPr>
+        <w:t xml:space="preserve">verde </w:t>
+      </w:r>
+      <w:r>
+        <w:rPr>
+          <w:b w:val="false"/>
+          <w:bCs w:val="false"/>
+          <w:i w:val="false"/>
+          <w:iCs w:val="false"/>
+          <w:color w:val="000000"/>
+        </w:rPr>
+        <w:t xml:space="preserve">es la manera de comentar la columna de una tabla. </w:t>
+      </w:r>
+    </w:p>
+    <w:p>
+      <w:pPr>
+        <w:pStyle w:val="Normal"/>
+        <w:bidi w:val="0"/>
+        <w:jc w:val="left"/>
+        <w:rPr>
+          <w:b w:val="false"/>
+          <w:bCs w:val="false"/>
+          <w:i w:val="false"/>
+          <w:i w:val="false"/>
+          <w:iCs w:val="false"/>
+          <w:color w:val="000000"/>
+        </w:rPr>
+      </w:pPr>
+      <w:r>
+        <w:rPr>
+          <w:b w:val="false"/>
+          <w:bCs w:val="false"/>
+          <w:i w:val="false"/>
+          <w:iCs w:val="false"/>
+          <w:color w:val="000000"/>
+        </w:rPr>
+        <w:t>Estas líneas deben repetirse para cada tabla y para cada columna de cada tabla.</w:t>
+      </w:r>
+    </w:p>
+    <w:p>
+      <w:pPr>
+        <w:pStyle w:val="Normal"/>
+        <w:bidi w:val="0"/>
+        <w:jc w:val="left"/>
+        <w:rPr>
+          <w:b w:val="false"/>
+          <w:bCs w:val="false"/>
+          <w:i w:val="false"/>
+          <w:i w:val="false"/>
+          <w:iCs w:val="false"/>
+          <w:color w:val="000000"/>
+        </w:rPr>
+      </w:pPr>
+      <w:r>
+        <w:rPr>
+          <w:b w:val="false"/>
+          <w:bCs w:val="false"/>
+          <w:i w:val="false"/>
+          <w:iCs w:val="false"/>
+          <w:color w:val="000000"/>
+        </w:rPr>
+      </w:r>
+    </w:p>
+    <w:p>
+      <w:pPr>
+        <w:pStyle w:val="Normal"/>
+        <w:bidi w:val="0"/>
+        <w:jc w:val="left"/>
+        <w:rPr>
+          <w:b w:val="false"/>
+          <w:bCs w:val="false"/>
+          <w:i w:val="false"/>
+          <w:i w:val="false"/>
+          <w:iCs w:val="false"/>
+          <w:color w:val="000000"/>
+        </w:rPr>
+      </w:pPr>
+      <w:r>
+        <w:rPr>
+          <w:b w:val="false"/>
+          <w:bCs w:val="false"/>
+          <w:i w:val="false"/>
+          <w:iCs w:val="false"/>
+          <w:color w:val="000000"/>
+        </w:rPr>
+        <w:t>Cuando creamos la tabla, podemos crear un procedimiento almacenado que se encargue de cargar los datos desde los archivos CSV:</w:t>
+      </w:r>
+    </w:p>
+    <w:p>
+      <w:pPr>
+        <w:pStyle w:val="Normal"/>
+        <w:bidi w:val="0"/>
+        <w:jc w:val="left"/>
+        <w:rPr>
+          <w:b w:val="false"/>
+          <w:bCs w:val="false"/>
+          <w:i w:val="false"/>
+          <w:i w:val="false"/>
+          <w:iCs w:val="false"/>
+          <w:color w:val="000000"/>
+        </w:rPr>
+      </w:pPr>
+      <w:r>
+        <w:rPr>
+          <w:b w:val="false"/>
+          <w:bCs w:val="false"/>
+          <w:i w:val="false"/>
+          <w:iCs w:val="false"/>
+          <w:color w:val="000000"/>
+        </w:rPr>
+      </w:r>
+    </w:p>
+    <w:p>
+      <w:pPr>
+        <w:pStyle w:val="Normal"/>
+        <w:bidi w:val="0"/>
+        <w:jc w:val="left"/>
+        <w:rPr>
+          <w:b w:val="false"/>
+          <w:bCs w:val="false"/>
+          <w:i w:val="false"/>
+          <w:i w:val="false"/>
+          <w:iCs w:val="false"/>
+          <w:color w:val="000000"/>
+        </w:rPr>
+      </w:pPr>
+      <w:r>
+        <w:rPr>
+          <w:b/>
+          <w:bCs/>
+          <w:i/>
+          <w:iCs/>
+          <w:color w:val="BF0041"/>
+        </w:rPr>
+        <w:t>CREATE OR REPLACE PROCEDURE</w:t>
+      </w:r>
+      <w:r>
+        <w:rPr>
+          <w:b/>
+          <w:bCs/>
+          <w:i/>
+          <w:iCs/>
+          <w:color w:val="00A933"/>
+        </w:rPr>
+        <w:t xml:space="preserve"> bronze.sp_load_data()</w:t>
+      </w:r>
+      <w:r>
+        <w:rPr>
+          <w:b w:val="false"/>
+          <w:bCs w:val="false"/>
+          <w:i w:val="false"/>
+          <w:iCs w:val="false"/>
+          <w:color w:val="000000"/>
+        </w:rPr>
+        <w:br/>
+      </w:r>
+      <w:r>
+        <w:rPr>
+          <w:b/>
+          <w:bCs/>
+          <w:i/>
+          <w:iCs/>
+          <w:color w:val="2A6099"/>
+        </w:rPr>
+        <w:t>LANGUAGE plpgsql</w:t>
+      </w:r>
+      <w:r>
+        <w:rPr>
+          <w:b w:val="false"/>
+          <w:bCs w:val="false"/>
+          <w:i w:val="false"/>
+          <w:iCs w:val="false"/>
+          <w:color w:val="000000"/>
+        </w:rPr>
+        <w:br/>
+      </w:r>
+      <w:r>
+        <w:rPr>
+          <w:b/>
+          <w:bCs/>
+          <w:i/>
+          <w:iCs/>
+          <w:color w:val="FF4000"/>
+        </w:rPr>
+        <w:t>AS $$</w:t>
+      </w:r>
+      <w:r>
+        <w:rPr>
+          <w:b w:val="false"/>
+          <w:bCs w:val="false"/>
+          <w:i w:val="false"/>
+          <w:iCs w:val="false"/>
+          <w:color w:val="000000"/>
+        </w:rPr>
+        <w:br/>
+      </w:r>
+      <w:r>
+        <w:rPr>
+          <w:b/>
+          <w:bCs/>
+          <w:i/>
+          <w:iCs/>
+          <w:color w:val="000000"/>
+        </w:rPr>
+        <w:t>DECLARE</w:t>
+        <w:br/>
+        <w:t xml:space="preserve">    start_total TIMESTAMP;</w:t>
+        <w:br/>
+        <w:t xml:space="preserve">    start_truncate TIMESTAMP;</w:t>
+        <w:br/>
+        <w:t xml:space="preserve">    start_copy TIMESTAMP;</w:t>
+        <w:br/>
+        <w:t xml:space="preserve">    end_copy TIMESTAMP;</w:t>
+        <w:br/>
+        <w:t xml:space="preserve">    total_duration INTERVAL;</w:t>
+        <w:br/>
+        <w:t xml:space="preserve">    truncate_duration INTERVAL;</w:t>
+        <w:br/>
+        <w:t xml:space="preserve">    copy_duration INTERVAL;</w:t>
+        <w:br/>
+        <w:t xml:space="preserve">    load_duration INTERVAL;</w:t>
+        <w:br/>
+        <w:t xml:space="preserve">    record_count INTEGER;</w:t>
+      </w:r>
+    </w:p>
+    <w:p>
+      <w:pPr>
+        <w:pStyle w:val="Normal"/>
+        <w:bidi w:val="0"/>
+        <w:jc w:val="center"/>
+        <w:rPr>
+          <w:b/>
+          <w:bCs/>
+          <w:i/>
+          <w:i/>
+          <w:iCs/>
+        </w:rPr>
+      </w:pPr>
+      <w:r>
+        <w:rPr>
+          <w:b/>
+          <w:bCs/>
+          <w:i/>
+          <w:iCs/>
+        </w:rPr>
+      </w:r>
+    </w:p>
+    <w:p>
+      <w:pPr>
+        <w:pStyle w:val="Normal"/>
+        <w:bidi w:val="0"/>
+        <w:jc w:val="left"/>
+        <w:rPr>
+          <w:b/>
+          <w:bCs/>
+          <w:i/>
+          <w:i/>
+          <w:iCs/>
+          <w:color w:val="BF0041"/>
+        </w:rPr>
+      </w:pPr>
+      <w:r>
+        <w:rPr>
+          <w:b/>
+          <w:bCs/>
+          <w:i/>
+          <w:iCs/>
+          <w:color w:val="BF0041"/>
+        </w:rPr>
+        <w:t>CREATE OR REPLACE PROCEDURE: Es la manera de indicar que vamos a declarar un procedimiento almacenado. Si no existe se crea, si existe se reemplaza.</w:t>
+      </w:r>
+    </w:p>
+    <w:p>
+      <w:pPr>
+        <w:pStyle w:val="Normal"/>
+        <w:bidi w:val="0"/>
+        <w:jc w:val="left"/>
+        <w:rPr>
+          <w:b/>
+          <w:bCs/>
+          <w:i/>
+          <w:i/>
+          <w:iCs/>
+          <w:color w:val="BF0041"/>
+        </w:rPr>
+      </w:pPr>
+      <w:r>
+        <w:rPr>
+          <w:b/>
+          <w:bCs/>
+          <w:i/>
+          <w:iCs/>
+          <w:color w:val="BF0041"/>
+        </w:rPr>
+      </w:r>
+    </w:p>
+    <w:p>
+      <w:pPr>
+        <w:pStyle w:val="Normal"/>
+        <w:bidi w:val="0"/>
+        <w:jc w:val="left"/>
+        <w:rPr>
+          <w:b/>
+          <w:bCs/>
+          <w:i/>
+          <w:i/>
+          <w:iCs/>
+          <w:color w:val="BF0041"/>
+        </w:rPr>
+      </w:pPr>
+      <w:r>
+        <w:rPr>
+          <w:b/>
+          <w:bCs/>
+          <w:i/>
+          <w:iCs/>
+          <w:color w:val="BF0041"/>
+        </w:rPr>
+      </w:r>
+    </w:p>
+    <w:p>
+      <w:pPr>
+        <w:pStyle w:val="Normal"/>
+        <w:bidi w:val="0"/>
+        <w:jc w:val="left"/>
+        <w:rPr>
+          <w:b/>
+          <w:bCs/>
+          <w:i/>
+          <w:i/>
+          <w:iCs/>
+          <w:color w:val="BF0041"/>
+        </w:rPr>
+      </w:pPr>
+      <w:r>
+        <w:rPr>
+          <w:b/>
+          <w:bCs/>
+          <w:i/>
+          <w:iCs/>
+          <w:color w:val="BF0041"/>
+        </w:rPr>
+      </w:r>
+    </w:p>
+    <w:p>
+      <w:pPr>
+        <w:pStyle w:val="Normal"/>
+        <w:bidi w:val="0"/>
+        <w:jc w:val="left"/>
+        <w:rPr>
+          <w:b/>
+          <w:bCs/>
+          <w:i/>
+          <w:i/>
+          <w:iCs/>
+          <w:color w:val="00A933"/>
+        </w:rPr>
+      </w:pPr>
+      <w:r>
+        <w:rPr>
+          <w:b/>
+          <w:bCs/>
+          <w:i/>
+          <w:iCs/>
+          <w:color w:val="00A933"/>
+        </w:rPr>
+        <w:t>bronze.sp_load_data(): Indica el nombre del procedimiento almacenado y no lleva parámetros.</w:t>
+      </w:r>
+    </w:p>
+    <w:p>
+      <w:pPr>
+        <w:pStyle w:val="Normal"/>
+        <w:bidi w:val="0"/>
+        <w:jc w:val="left"/>
+        <w:rPr>
+          <w:b/>
+          <w:bCs/>
+          <w:i/>
+          <w:i/>
+          <w:iCs/>
+          <w:color w:val="00A933"/>
+        </w:rPr>
+      </w:pPr>
+      <w:r>
+        <w:rPr>
+          <w:b/>
+          <w:bCs/>
+          <w:i/>
+          <w:iCs/>
+          <w:color w:val="00A933"/>
+        </w:rPr>
+      </w:r>
+    </w:p>
+    <w:p>
+      <w:pPr>
+        <w:pStyle w:val="Normal"/>
+        <w:bidi w:val="0"/>
+        <w:jc w:val="left"/>
+        <w:rPr>
+          <w:b/>
+          <w:bCs/>
+          <w:i/>
+          <w:i/>
+          <w:iCs/>
+          <w:color w:val="2A6099"/>
+        </w:rPr>
+      </w:pPr>
+      <w:r>
+        <w:rPr>
+          <w:b/>
+          <w:bCs/>
+          <w:i/>
+          <w:iCs/>
+          <w:color w:val="2A6099"/>
+        </w:rPr>
+        <w:t>LANGUAGE plpgsql: Es el lenguaje SQL que se usará. En PostgreSQL hay que declarar esto para que los procedimientos anden.</w:t>
+      </w:r>
+    </w:p>
+    <w:p>
+      <w:pPr>
+        <w:pStyle w:val="Normal"/>
+        <w:bidi w:val="0"/>
+        <w:jc w:val="left"/>
+        <w:rPr>
+          <w:b/>
+          <w:bCs/>
+          <w:i/>
+          <w:i/>
+          <w:iCs/>
+          <w:color w:val="2A6099"/>
+        </w:rPr>
+      </w:pPr>
+      <w:r>
+        <w:rPr>
+          <w:b/>
+          <w:bCs/>
+          <w:i/>
+          <w:iCs/>
+          <w:color w:val="2A6099"/>
+        </w:rPr>
+      </w:r>
+    </w:p>
+    <w:p>
+      <w:pPr>
+        <w:pStyle w:val="Normal"/>
+        <w:bidi w:val="0"/>
+        <w:jc w:val="left"/>
+        <w:rPr>
+          <w:b/>
+          <w:bCs/>
+          <w:i/>
+          <w:i/>
+          <w:iCs/>
+          <w:color w:val="FF4000"/>
+        </w:rPr>
+      </w:pPr>
+      <w:r>
+        <w:rPr>
+          <w:b/>
+          <w:bCs/>
+          <w:i/>
+          <w:iCs/>
+          <w:color w:val="FF4000"/>
+        </w:rPr>
+        <w:t>AS $$: Marca el inicio de la función</w:t>
+      </w:r>
+    </w:p>
+    <w:p>
+      <w:pPr>
+        <w:pStyle w:val="Normal"/>
+        <w:bidi w:val="0"/>
+        <w:jc w:val="left"/>
+        <w:rPr>
+          <w:b/>
+          <w:bCs/>
+          <w:i/>
+          <w:i/>
+          <w:iCs/>
+          <w:color w:val="FF4000"/>
+        </w:rPr>
+      </w:pPr>
+      <w:r>
+        <w:rPr>
+          <w:b/>
+          <w:bCs/>
+          <w:i/>
+          <w:iCs/>
+          <w:color w:val="FF4000"/>
+        </w:rPr>
+      </w:r>
+    </w:p>
+    <w:p>
+      <w:pPr>
+        <w:pStyle w:val="Normal"/>
+        <w:bidi w:val="0"/>
+        <w:jc w:val="left"/>
+        <w:rPr>
+          <w:b/>
+          <w:bCs/>
+          <w:i/>
+          <w:i/>
+          <w:iCs/>
+          <w:color w:val="000000"/>
+        </w:rPr>
+      </w:pPr>
+      <w:r>
+        <w:rPr>
+          <w:b/>
+          <w:bCs/>
+          <w:i/>
+          <w:iCs/>
+          <w:color w:val="000000"/>
+        </w:rPr>
+        <w:t>DECLARE: Es la sentencia para indicar que se declararán variables dentro de la función. Las variables aquí utilizada servirán para controlar el tiempo de carga de los archivos y llevar un rastreo de los tiempos.</w:t>
+      </w:r>
+    </w:p>
+    <w:p>
+      <w:pPr>
+        <w:pStyle w:val="Normal"/>
+        <w:bidi w:val="0"/>
+        <w:jc w:val="left"/>
+        <w:rPr>
+          <w:b/>
+          <w:bCs/>
+          <w:i/>
+          <w:i/>
+          <w:iCs/>
+          <w:color w:val="000000"/>
+        </w:rPr>
+      </w:pPr>
+      <w:r>
+        <w:rPr>
+          <w:b/>
+          <w:bCs/>
+          <w:i/>
+          <w:iCs/>
+          <w:color w:val="000000"/>
+        </w:rPr>
+      </w:r>
+    </w:p>
+    <w:p>
+      <w:pPr>
+        <w:pStyle w:val="Normal"/>
+        <w:bidi w:val="0"/>
+        <w:jc w:val="left"/>
+        <w:rPr>
+          <w:b/>
+          <w:bCs/>
+          <w:i/>
+          <w:i/>
+          <w:iCs/>
+          <w:color w:val="000000"/>
+        </w:rPr>
+      </w:pPr>
+      <w:r>
+        <w:rPr>
+          <w:b/>
+          <w:bCs/>
+          <w:i/>
+          <w:iCs/>
+          <w:color w:val="000000"/>
+        </w:rPr>
+        <w:t xml:space="preserve">  </w:t>
+      </w:r>
+      <w:r>
+        <w:rPr>
+          <w:b/>
+          <w:bCs/>
+          <w:i/>
+          <w:iCs/>
+          <w:color w:val="000000"/>
+        </w:rPr>
+        <w:br/>
+        <w:t xml:space="preserve">        </w:t>
+      </w:r>
+      <w:r>
+        <w:rPr>
+          <w:b/>
+          <w:bCs/>
+          <w:i/>
+          <w:iCs/>
+          <w:color w:val="FF4000"/>
+        </w:rPr>
+        <w:t>TRUNCATE TABLE bronze.olist_customers;</w:t>
+      </w:r>
+      <w:r>
+        <w:rPr>
+          <w:b/>
+          <w:bCs/>
+          <w:i/>
+          <w:iCs/>
+          <w:color w:val="000000"/>
+        </w:rPr>
+        <w:br/>
+        <w:t xml:space="preserve">        </w:t>
+        <w:br/>
+        <w:t xml:space="preserve">        truncate_duration := clock_timestamp() - start_truncate;</w:t>
+        <w:br/>
+        <w:t xml:space="preserve">        RAISE NOTICE '✅ TRUNCATE completado en: %', truncate_duration;</w:t>
+        <w:br/>
+        <w:t xml:space="preserve">        </w:t>
+        <w:br/>
+        <w:t xml:space="preserve">        -- Fase 2: COPY para olist_customers</w:t>
+        <w:br/>
+        <w:t xml:space="preserve">        start_copy := clock_timestamp();</w:t>
+        <w:br/>
+        <w:t xml:space="preserve">        RAISE NOTICE '📥 Ejecutando COPY desde CSV...';</w:t>
+        <w:br/>
+        <w:t xml:space="preserve">        </w:t>
+        <w:br/>
+        <w:t xml:space="preserve">        </w:t>
+      </w:r>
+      <w:r>
+        <w:rPr>
+          <w:b/>
+          <w:bCs/>
+          <w:i/>
+          <w:iCs/>
+          <w:color w:val="55308D"/>
+        </w:rPr>
+        <w:t xml:space="preserve">COPY bronze.olist_customers FROM '/import_data/olist_customers_dataset.csv' </w:t>
+        <w:br/>
+        <w:t xml:space="preserve">        DELIMITER E',' </w:t>
+        <w:br/>
+        <w:t xml:space="preserve">        CSV HEADER;</w:t>
+      </w:r>
+    </w:p>
+    <w:p>
+      <w:pPr>
+        <w:pStyle w:val="Normal"/>
+        <w:bidi w:val="0"/>
+        <w:jc w:val="left"/>
+        <w:rPr>
+          <w:b/>
+          <w:bCs/>
+          <w:i/>
+          <w:i/>
+          <w:iCs/>
+          <w:color w:val="000000"/>
+        </w:rPr>
+      </w:pPr>
+      <w:r>
+        <w:rPr>
+          <w:b/>
+          <w:bCs/>
+          <w:i/>
+          <w:iCs/>
+          <w:color w:val="000000"/>
+        </w:rPr>
+      </w:r>
+    </w:p>
+    <w:p>
+      <w:pPr>
+        <w:pStyle w:val="Normal"/>
+        <w:bidi w:val="0"/>
+        <w:jc w:val="left"/>
+        <w:rPr>
+          <w:b w:val="false"/>
+          <w:bCs w:val="false"/>
+          <w:i w:val="false"/>
+          <w:i w:val="false"/>
+          <w:iCs w:val="false"/>
+          <w:color w:val="000000"/>
+        </w:rPr>
+      </w:pPr>
+      <w:r>
+        <w:rPr>
+          <w:b w:val="false"/>
+          <w:bCs w:val="false"/>
+          <w:i w:val="false"/>
+          <w:iCs w:val="false"/>
+          <w:color w:val="000000"/>
+        </w:rPr>
+      </w:r>
+    </w:p>
+    <w:p>
+      <w:pPr>
+        <w:pStyle w:val="Normal"/>
+        <w:bidi w:val="0"/>
+        <w:jc w:val="center"/>
+        <w:rPr>
+          <w:b/>
+          <w:bCs/>
+          <w:i/>
+          <w:i/>
+          <w:iCs/>
+        </w:rPr>
+      </w:pPr>
+      <w:r>
+        <w:rPr>
+          <w:b/>
+          <w:bCs/>
+          <w:i/>
+          <w:iCs/>
+        </w:rPr>
+      </w:r>
+    </w:p>
+    <w:p>
+      <w:pPr>
+        <w:pStyle w:val="Normal"/>
+        <w:bidi w:val="0"/>
+        <w:jc w:val="left"/>
+        <w:rPr>
+          <w:b/>
+          <w:bCs/>
+          <w:i/>
+          <w:i/>
+          <w:iCs/>
+          <w:color w:val="FF4000"/>
+        </w:rPr>
+      </w:pPr>
+      <w:r>
+        <w:rPr>
+          <w:b/>
+          <w:bCs/>
+          <w:i/>
+          <w:iCs/>
+          <w:color w:val="FF4000"/>
+        </w:rPr>
+        <w:t>TRUNCATE TABLE bronze.olist_customers: Trunca la tabla. Esto significa que borra toda la información de la tabla manteniendo intacta su estructura. Esta parte es importante porque si no se realiza, existe la posibilidad de que se coloquen duplicados en la tabla.</w:t>
+      </w:r>
+    </w:p>
+    <w:p>
+      <w:pPr>
+        <w:pStyle w:val="Normal"/>
+        <w:bidi w:val="0"/>
+        <w:jc w:val="left"/>
+        <w:rPr>
+          <w:b/>
+          <w:bCs/>
+          <w:i/>
+          <w:i/>
+          <w:iCs/>
+          <w:color w:val="FF4000"/>
+        </w:rPr>
+      </w:pPr>
+      <w:r>
+        <w:rPr>
+          <w:b/>
+          <w:bCs/>
+          <w:i/>
+          <w:iCs/>
+          <w:color w:val="FF4000"/>
+        </w:rPr>
+      </w:r>
+    </w:p>
+    <w:p>
+      <w:pPr>
+        <w:pStyle w:val="Normal"/>
+        <w:bidi w:val="0"/>
+        <w:jc w:val="left"/>
+        <w:rPr>
+          <w:b/>
+          <w:bCs/>
+          <w:i/>
+          <w:i/>
+          <w:iCs/>
+          <w:color w:val="55308D"/>
+        </w:rPr>
+      </w:pPr>
+      <w:r>
+        <w:rPr>
+          <w:b/>
+          <w:bCs/>
+          <w:i/>
+          <w:iCs/>
+          <w:color w:val="55308D"/>
+        </w:rPr>
+        <w:t xml:space="preserve">COPY bronze.olist_customers FROM '/import_data/olist_customers_dataset.csv' </w:t>
+        <w:br/>
+        <w:t xml:space="preserve">        DELIMITER E',' </w:t>
+        <w:br/>
+        <w:t xml:space="preserve">        CSV HEADER:</w:t>
+      </w:r>
+    </w:p>
+    <w:p>
+      <w:pPr>
+        <w:pStyle w:val="Normal"/>
+        <w:bidi w:val="0"/>
+        <w:jc w:val="left"/>
+        <w:rPr>
+          <w:b/>
+          <w:bCs/>
+          <w:i/>
+          <w:i/>
+          <w:iCs/>
+          <w:color w:val="55308D"/>
+        </w:rPr>
+      </w:pPr>
+      <w:r>
+        <w:rPr>
+          <w:b/>
+          <w:bCs/>
+          <w:i/>
+          <w:iCs/>
+          <w:color w:val="55308D"/>
+        </w:rPr>
+      </w:r>
+    </w:p>
+    <w:p>
+      <w:pPr>
+        <w:pStyle w:val="Normal"/>
+        <w:bidi w:val="0"/>
+        <w:jc w:val="left"/>
+        <w:rPr>
+          <w:b/>
+          <w:bCs/>
+          <w:i/>
+          <w:i/>
+          <w:iCs/>
+          <w:color w:val="55308D"/>
+        </w:rPr>
+      </w:pPr>
+      <w:r>
+        <w:rPr>
+          <w:b/>
+          <w:bCs/>
+          <w:i/>
+          <w:iCs/>
+          <w:color w:val="55308D"/>
+        </w:rPr>
+        <w:t xml:space="preserve"> </w:t>
+      </w:r>
+      <w:r>
+        <w:rPr>
+          <w:b/>
+          <w:bCs/>
+          <w:i/>
+          <w:iCs/>
+          <w:color w:val="55308D"/>
+        </w:rPr>
+        <w:t>Permite copiar los datos desde el archivo olist_customers_dataset.csv a la tabla bronze.olist_customers. Es importante notar que el archivo debe estar en la carpeta import_data y esa carpeta debe existir en la misma ubicación donde se encuentre el archivo docker-compose con las modificaciones indicadas en la imagen 2.</w:t>
+      </w:r>
+    </w:p>
+    <w:p>
+      <w:pPr>
+        <w:pStyle w:val="Normal"/>
+        <w:bidi w:val="0"/>
+        <w:jc w:val="left"/>
+        <w:rPr>
+          <w:b/>
+          <w:bCs/>
+          <w:i/>
+          <w:i/>
+          <w:iCs/>
+          <w:color w:val="55308D"/>
+        </w:rPr>
+      </w:pPr>
+      <w:r>
+        <w:rPr>
+          <w:b/>
+          <w:bCs/>
+          <w:i/>
+          <w:iCs/>
+          <w:color w:val="55308D"/>
+        </w:rPr>
+      </w:r>
+    </w:p>
+    <w:p>
+      <w:pPr>
+        <w:pStyle w:val="Normal"/>
+        <w:bidi w:val="0"/>
+        <w:jc w:val="left"/>
+        <w:rPr>
+          <w:b w:val="false"/>
+          <w:bCs w:val="false"/>
+          <w:i w:val="false"/>
+          <w:i w:val="false"/>
+          <w:iCs w:val="false"/>
+          <w:color w:val="000000"/>
+        </w:rPr>
+      </w:pPr>
+      <w:r>
+        <w:rPr>
+          <w:b w:val="false"/>
+          <w:bCs w:val="false"/>
+          <w:i w:val="false"/>
+          <w:iCs w:val="false"/>
+          <w:color w:val="000000"/>
+        </w:rPr>
+        <w:t>Todo otro código es para medir los tiempos de la carga de archivos y mostrarlos en la consola.</w:t>
+      </w:r>
+    </w:p>
+    <w:p>
+      <w:pPr>
+        <w:pStyle w:val="Normal"/>
+        <w:bidi w:val="0"/>
+        <w:jc w:val="left"/>
+        <w:rPr>
+          <w:b w:val="false"/>
+          <w:bCs w:val="false"/>
+          <w:i w:val="false"/>
+          <w:i w:val="false"/>
+          <w:iCs w:val="false"/>
+          <w:color w:val="000000"/>
+        </w:rPr>
+      </w:pPr>
+      <w:r>
+        <w:rPr>
+          <w:b w:val="false"/>
+          <w:bCs w:val="false"/>
+          <w:i w:val="false"/>
+          <w:iCs w:val="false"/>
+          <w:color w:val="000000"/>
+        </w:rPr>
+        <w:t xml:space="preserve">El archivo sql denominado </w:t>
+      </w:r>
+      <w:r>
+        <w:rPr>
+          <w:b/>
+          <w:bCs/>
+          <w:i/>
+          <w:iCs/>
+          <w:color w:val="000000"/>
+        </w:rPr>
+        <w:t xml:space="preserve">ddl_bronze.sql </w:t>
+      </w:r>
+      <w:r>
+        <w:rPr>
+          <w:b w:val="false"/>
+          <w:bCs w:val="false"/>
+          <w:i w:val="false"/>
+          <w:iCs w:val="false"/>
+          <w:color w:val="000000"/>
+        </w:rPr>
+        <w:t xml:space="preserve">tiene todo el código para la creación de las tablas. Mientras que el archivo </w:t>
+      </w:r>
+      <w:r>
+        <w:rPr>
+          <w:b/>
+          <w:bCs/>
+          <w:i/>
+          <w:iCs/>
+          <w:color w:val="000000"/>
+        </w:rPr>
+        <w:t xml:space="preserve">proc_load_data_bronze.sql </w:t>
+      </w:r>
+      <w:r>
+        <w:rPr>
+          <w:b w:val="false"/>
+          <w:bCs w:val="false"/>
+          <w:i w:val="false"/>
+          <w:iCs w:val="false"/>
+          <w:color w:val="000000"/>
+        </w:rPr>
+        <w:t>tiene todo el código para la carga de archivos CSV. Si se revisan, se notarán que hay un conjunto de código para la creación de cada tablas y para la carga de archivos para cada una de esas tablas.</w:t>
+      </w:r>
+    </w:p>
+    <w:p>
+      <w:pPr>
+        <w:pStyle w:val="Normal"/>
+        <w:bidi w:val="0"/>
+        <w:jc w:val="left"/>
+        <w:rPr>
+          <w:b w:val="false"/>
+          <w:bCs w:val="false"/>
+          <w:i w:val="false"/>
+          <w:i w:val="false"/>
+          <w:iCs w:val="false"/>
+          <w:color w:val="000000"/>
+        </w:rPr>
+      </w:pPr>
+      <w:r>
+        <w:rPr>
+          <w:b w:val="false"/>
+          <w:bCs w:val="false"/>
+          <w:i w:val="false"/>
+          <w:iCs w:val="false"/>
+          <w:color w:val="000000"/>
+        </w:rPr>
+        <w:t xml:space="preserve">El procedimiento almacenado puede ejecutarse como </w:t>
+      </w:r>
+      <w:r>
+        <w:rPr>
+          <w:b/>
+          <w:bCs/>
+          <w:i/>
+          <w:iCs/>
+          <w:color w:val="000000"/>
+        </w:rPr>
+        <w:t>CALL bronze.sp_load_data();</w:t>
+      </w:r>
+    </w:p>
+    <w:p>
+      <w:pPr>
+        <w:pStyle w:val="Normal"/>
+        <w:bidi w:val="0"/>
+        <w:jc w:val="left"/>
+        <w:rPr>
+          <w:b/>
+          <w:bCs/>
+          <w:i/>
+          <w:i/>
+          <w:iCs/>
+          <w:color w:val="FF4000"/>
+        </w:rPr>
+      </w:pPr>
+      <w:r>
+        <w:rPr>
+          <w:b/>
+          <w:bCs/>
+          <w:i/>
+          <w:iCs/>
+          <w:color w:val="FF4000"/>
+        </w:rPr>
+      </w:r>
+    </w:p>
+    <w:p>
+      <w:pPr>
+        <w:pStyle w:val="Normal"/>
+        <w:bidi w:val="0"/>
+        <w:jc w:val="left"/>
+        <w:rPr>
+          <w:b/>
+          <w:bCs/>
+          <w:i/>
+          <w:i/>
+          <w:iCs/>
+          <w:color w:val="FF4000"/>
+        </w:rPr>
+      </w:pPr>
+      <w:r>
+        <w:rPr>
+          <w:b/>
+          <w:bCs/>
+          <w:i/>
+          <w:iCs/>
+          <w:color w:val="FF4000"/>
+        </w:rPr>
+      </w:r>
+    </w:p>
+    <w:p>
+      <w:pPr>
+        <w:pStyle w:val="Normal"/>
+        <w:bidi w:val="0"/>
+        <w:jc w:val="center"/>
+        <w:rPr>
+          <w:b/>
+          <w:bCs/>
+          <w:i/>
+          <w:i/>
+          <w:iCs/>
+        </w:rPr>
+      </w:pPr>
+      <w:r>
+        <w:rPr>
+          <w:b/>
+          <w:bCs/>
+          <w:i/>
+          <w:iCs/>
+        </w:rPr>
+      </w:r>
+    </w:p>
+    <w:p>
+      <w:pPr>
+        <w:pStyle w:val="Normal"/>
+        <w:bidi w:val="0"/>
+        <w:jc w:val="center"/>
+        <w:rPr>
+          <w:b/>
+          <w:bCs/>
+          <w:i/>
+          <w:i/>
+          <w:iCs/>
+        </w:rPr>
+      </w:pPr>
+      <w:r>
+        <w:rPr>
+          <w:b/>
+          <w:bCs/>
+          <w:i/>
+          <w:iCs/>
+        </w:rPr>
+      </w:r>
+    </w:p>
+    <w:p>
+      <w:pPr>
+        <w:pStyle w:val="Normal"/>
+        <w:bidi w:val="0"/>
+        <w:jc w:val="center"/>
+        <w:rPr>
+          <w:b/>
+          <w:bCs/>
+          <w:i/>
+          <w:i/>
+          <w:iCs/>
+        </w:rPr>
+      </w:pPr>
+      <w:r>
+        <w:rPr>
+          <w:b/>
+          <w:bCs/>
+          <w:i/>
+          <w:iCs/>
+        </w:rPr>
+      </w:r>
+    </w:p>
+    <w:p>
+      <w:pPr>
+        <w:pStyle w:val="Normal"/>
+        <w:bidi w:val="0"/>
+        <w:jc w:val="center"/>
+        <w:rPr>
+          <w:b/>
+          <w:bCs/>
+          <w:i/>
+          <w:i/>
+          <w:iCs/>
+        </w:rPr>
+      </w:pPr>
+      <w:r>
+        <w:rPr>
+          <w:b/>
+          <w:bCs/>
+          <w:i/>
+          <w:iCs/>
+        </w:rPr>
+      </w:r>
+    </w:p>
+    <w:p>
+      <w:pPr>
+        <w:pStyle w:val="Normal"/>
+        <w:bidi w:val="0"/>
+        <w:jc w:val="center"/>
+        <w:rPr>
+          <w:b/>
+          <w:bCs/>
+          <w:i/>
+          <w:i/>
+          <w:iCs/>
+        </w:rPr>
+      </w:pPr>
+      <w:r>
+        <w:rPr>
+          <w:b/>
+          <w:bCs/>
+          <w:i/>
+          <w:iCs/>
+        </w:rPr>
+      </w:r>
+    </w:p>
+    <w:p>
+      <w:pPr>
+        <w:pStyle w:val="Normal"/>
+        <w:bidi w:val="0"/>
+        <w:jc w:val="center"/>
+        <w:rPr>
+          <w:b/>
+          <w:bCs/>
+          <w:i/>
+          <w:i/>
+          <w:iCs/>
+        </w:rPr>
+      </w:pPr>
+      <w:r>
+        <w:rPr>
+          <w:b/>
+          <w:bCs/>
+          <w:i/>
+          <w:iCs/>
+        </w:rPr>
+      </w:r>
+    </w:p>
+    <w:p>
+      <w:pPr>
+        <w:pStyle w:val="Normal"/>
+        <w:bidi w:val="0"/>
         <w:jc w:val="left"/>
         <w:rPr>
           <w:b w:val="false"/>
@@ -8936,7 +11245,7 @@
         </w:rPr>
         <w:t xml:space="preserve">[1] Conjunto De Datos Públicos Comercio Electrónico De Brasil En Olist Store: </w:t>
       </w:r>
-      <w:hyperlink r:id="rId3">
+      <w:hyperlink r:id="rId4">
         <w:r>
           <w:rPr>
             <w:rStyle w:val="Hyperlink"/>
@@ -8991,7 +11300,7 @@
         <w:rPr/>
         <w:t xml:space="preserve">Baraa Khatib Salkini </w:t>
       </w:r>
-      <w:hyperlink r:id="rId4">
+      <w:hyperlink r:id="rId5">
         <w:r>
           <w:rPr>
             <w:rStyle w:val="Hyperlink"/>
@@ -9046,7 +11355,7 @@
         <w:rPr/>
         <w:t>SQL Data Warehouse from Scratch | Full Hands-On Data Engineering Project-</w:t>
       </w:r>
-      <w:hyperlink r:id="rId5">
+      <w:hyperlink r:id="rId6">
         <w:r>
           <w:rPr>
             <w:rStyle w:val="Hyperlink"/>
@@ -9067,7 +11376,7 @@
         </w:rPr>
         <w:t xml:space="preserve"> </w:t>
       </w:r>
-      <w:hyperlink r:id="rId6">
+      <w:hyperlink r:id="rId7">
         <w:r>
           <w:rPr>
             <w:rStyle w:val="Hyperlink"/>
@@ -9183,9 +11492,7 @@
     <w:pPr>
       <w:widowControl/>
       <w:suppressAutoHyphens w:val="true"/>
-      <w:kinsoku w:val="true"/>
-      <w:overflowPunct w:val="true"/>
-      <w:autoSpaceDE w:val="true"/>
+      <w:overflowPunct w:val="false"/>
       <w:bidi w:val="0"/>
       <w:spacing w:before="0" w:after="0"/>
       <w:jc w:val="left"/>
@@ -9201,14 +11508,10 @@
   </w:style>
   <w:style w:type="paragraph" w:styleId="Heading1">
     <w:name w:val="heading 1"/>
-    <w:basedOn w:val="Ttulo"/>
+    <w:basedOn w:val="Ttulouser"/>
     <w:next w:val="BodyText"/>
     <w:qFormat/>
     <w:pPr>
-      <w:numPr>
-        <w:ilvl w:val="0"/>
-        <w:numId w:val="0"/>
-      </w:numPr>
       <w:spacing w:before="240" w:after="120"/>
       <w:outlineLvl w:val="0"/>
     </w:pPr>
@@ -9222,14 +11525,10 @@
   </w:style>
   <w:style w:type="paragraph" w:styleId="Heading2">
     <w:name w:val="heading 2"/>
-    <w:basedOn w:val="Ttulo"/>
+    <w:basedOn w:val="Ttulouser"/>
     <w:next w:val="BodyText"/>
     <w:qFormat/>
     <w:pPr>
-      <w:numPr>
-        <w:ilvl w:val="0"/>
-        <w:numId w:val="0"/>
-      </w:numPr>
       <w:spacing w:before="200" w:after="120"/>
       <w:outlineLvl w:val="1"/>
     </w:pPr>
@@ -9248,8 +11547,8 @@
       <w:u w:val="single"/>
     </w:rPr>
   </w:style>
-  <w:style w:type="character" w:styleId="Textooriginal">
-    <w:name w:val="Texto original"/>
+  <w:style w:type="character" w:styleId="Textooriginaluser">
+    <w:name w:val="Texto original (user)"/>
     <w:qFormat/>
     <w:rPr>
       <w:rFonts w:ascii="Liberation Mono" w:hAnsi="Liberation Mono" w:eastAsia="NSimSun" w:cs="Liberation Mono"/>
@@ -9347,6 +11646,29 @@
       <w:rFonts w:cs="Lucida Sans"/>
     </w:rPr>
   </w:style>
+  <w:style w:type="paragraph" w:styleId="Contenidodelatablauser">
+    <w:name w:val="Contenido de la tabla (user)"/>
+    <w:basedOn w:val="Normal"/>
+    <w:qFormat/>
+    <w:pPr>
+      <w:widowControl w:val="false"/>
+      <w:suppressLineNumbers/>
+    </w:pPr>
+    <w:rPr/>
+  </w:style>
+  <w:style w:type="paragraph" w:styleId="Ttulodelatablauser">
+    <w:name w:val="Título de la tabla (user)"/>
+    <w:basedOn w:val="Contenidodelatablauser"/>
+    <w:qFormat/>
+    <w:pPr>
+      <w:suppressLineNumbers/>
+      <w:jc w:val="center"/>
+    </w:pPr>
+    <w:rPr>
+      <w:b/>
+      <w:bCs/>
+    </w:rPr>
+  </w:style>
   <w:style w:type="paragraph" w:styleId="Contenidodelatabla">
     <w:name w:val="Contenido de la tabla"/>
     <w:basedOn w:val="Normal"/>
@@ -9360,29 +11682,6 @@
   <w:style w:type="paragraph" w:styleId="Ttulodelatabla">
     <w:name w:val="Título de la tabla"/>
     <w:basedOn w:val="Contenidodelatabla"/>
-    <w:qFormat/>
-    <w:pPr>
-      <w:suppressLineNumbers/>
-      <w:jc w:val="center"/>
-    </w:pPr>
-    <w:rPr>
-      <w:b/>
-      <w:bCs/>
-    </w:rPr>
-  </w:style>
-  <w:style w:type="paragraph" w:styleId="Contenidodelatablauser">
-    <w:name w:val="Contenido de la tabla (user)"/>
-    <w:basedOn w:val="Normal"/>
-    <w:qFormat/>
-    <w:pPr>
-      <w:widowControl w:val="false"/>
-      <w:suppressLineNumbers/>
-    </w:pPr>
-    <w:rPr/>
-  </w:style>
-  <w:style w:type="paragraph" w:styleId="Ttulodelatablauser">
-    <w:name w:val="Título de la tabla (user)"/>
-    <w:basedOn w:val="Contenidodelatablauser"/>
     <w:qFormat/>
     <w:pPr>
       <w:suppressLineNumbers/>

</xml_diff>